<commit_message>
Add instruction to report
</commit_message>
<xml_diff>
--- a/Misc/Report/Report.docx
+++ b/Misc/Report/Report.docx
@@ -10,7 +10,6 @@
           <w:rFonts w:asciiTheme="majorHAnsi" w:hAnsiTheme="majorHAnsi" w:cstheme="majorHAnsi"/>
           <w:b/>
           <w:color w:val="767171" w:themeColor="background2" w:themeShade="80"/>
-          <w:sz w:val="26"/>
           <w:szCs w:val="26"/>
         </w:rPr>
       </w:pPr>
@@ -19,7 +18,6 @@
           <w:rFonts w:asciiTheme="majorHAnsi" w:hAnsiTheme="majorHAnsi" w:cstheme="majorHAnsi"/>
           <w:b/>
           <w:color w:val="767171" w:themeColor="background2" w:themeShade="80"/>
-          <w:sz w:val="26"/>
           <w:szCs w:val="26"/>
         </w:rPr>
         <w:t>ĐẠI HỌC QUỐC GIA THÀNH PHỐ HỒ CHÍ MINH</w:t>
@@ -33,7 +31,6 @@
           <w:rFonts w:asciiTheme="majorHAnsi" w:hAnsiTheme="majorHAnsi" w:cstheme="majorHAnsi"/>
           <w:b/>
           <w:color w:val="767171" w:themeColor="background2" w:themeShade="80"/>
-          <w:sz w:val="26"/>
           <w:szCs w:val="26"/>
         </w:rPr>
       </w:pPr>
@@ -42,7 +39,6 @@
           <w:rFonts w:asciiTheme="majorHAnsi" w:hAnsiTheme="majorHAnsi" w:cstheme="majorHAnsi"/>
           <w:b/>
           <w:color w:val="767171" w:themeColor="background2" w:themeShade="80"/>
-          <w:sz w:val="26"/>
           <w:szCs w:val="26"/>
         </w:rPr>
         <w:t>ĐẠI HỌC KHOA HỌC TỰ NHIÊN</w:t>
@@ -56,7 +52,6 @@
           <w:rFonts w:asciiTheme="majorHAnsi" w:hAnsiTheme="majorHAnsi" w:cstheme="majorHAnsi"/>
           <w:b/>
           <w:color w:val="767171" w:themeColor="background2" w:themeShade="80"/>
-          <w:sz w:val="26"/>
           <w:szCs w:val="26"/>
         </w:rPr>
       </w:pPr>
@@ -64,7 +59,6 @@
         <w:rPr>
           <w:rFonts w:asciiTheme="majorHAnsi" w:hAnsiTheme="majorHAnsi" w:cstheme="majorHAnsi"/>
           <w:noProof/>
-          <w:sz w:val="26"/>
           <w:szCs w:val="26"/>
         </w:rPr>
         <w:pict w14:anchorId="6E765D44">
@@ -79,7 +73,6 @@
           <w:rFonts w:asciiTheme="majorHAnsi" w:hAnsiTheme="majorHAnsi" w:cstheme="majorHAnsi"/>
           <w:b/>
           <w:color w:val="767171" w:themeColor="background2" w:themeShade="80"/>
-          <w:sz w:val="26"/>
           <w:szCs w:val="26"/>
         </w:rPr>
         <w:t>KHOA CÔNG NGHỆ THÔNG TIN</w:t>
@@ -92,7 +85,6 @@
         <w:rPr>
           <w:rFonts w:asciiTheme="majorHAnsi" w:hAnsiTheme="majorHAnsi" w:cstheme="majorHAnsi"/>
           <w:b/>
-          <w:sz w:val="26"/>
           <w:szCs w:val="26"/>
         </w:rPr>
       </w:pPr>
@@ -100,7 +92,6 @@
         <w:rPr>
           <w:rFonts w:asciiTheme="majorHAnsi" w:hAnsiTheme="majorHAnsi" w:cstheme="majorHAnsi"/>
           <w:noProof/>
-          <w:sz w:val="26"/>
           <w:szCs w:val="26"/>
         </w:rPr>
         <w:drawing>
@@ -180,7 +171,6 @@
         <w:rPr>
           <w:rFonts w:asciiTheme="majorHAnsi" w:hAnsiTheme="majorHAnsi" w:cstheme="majorHAnsi"/>
           <w:b/>
-          <w:sz w:val="26"/>
           <w:szCs w:val="26"/>
         </w:rPr>
       </w:pPr>
@@ -191,7 +181,6 @@
         <w:rPr>
           <w:rFonts w:asciiTheme="majorHAnsi" w:hAnsiTheme="majorHAnsi" w:cstheme="majorHAnsi"/>
           <w:bCs/>
-          <w:sz w:val="26"/>
           <w:szCs w:val="26"/>
         </w:rPr>
       </w:pPr>
@@ -199,7 +188,6 @@
         <w:rPr>
           <w:rFonts w:asciiTheme="majorHAnsi" w:hAnsiTheme="majorHAnsi" w:cstheme="majorHAnsi"/>
           <w:bCs/>
-          <w:sz w:val="26"/>
           <w:szCs w:val="26"/>
         </w:rPr>
         <w:t>Môn học: Mạng máy tính</w:t>
@@ -211,7 +199,6 @@
         <w:rPr>
           <w:rFonts w:asciiTheme="majorHAnsi" w:hAnsiTheme="majorHAnsi" w:cstheme="majorHAnsi"/>
           <w:bCs/>
-          <w:sz w:val="26"/>
           <w:szCs w:val="26"/>
         </w:rPr>
       </w:pPr>
@@ -222,7 +209,6 @@
         <w:rPr>
           <w:rFonts w:asciiTheme="majorHAnsi" w:hAnsiTheme="majorHAnsi" w:cstheme="majorHAnsi"/>
           <w:bCs/>
-          <w:sz w:val="26"/>
           <w:szCs w:val="26"/>
         </w:rPr>
       </w:pPr>
@@ -230,7 +216,6 @@
         <w:rPr>
           <w:rFonts w:asciiTheme="majorHAnsi" w:hAnsiTheme="majorHAnsi" w:cstheme="majorHAnsi"/>
           <w:bCs/>
-          <w:sz w:val="26"/>
           <w:szCs w:val="26"/>
         </w:rPr>
         <w:t>THÔNG TIN NHÓM</w:t>
@@ -239,7 +224,6 @@
         <w:rPr>
           <w:rFonts w:asciiTheme="majorHAnsi" w:hAnsiTheme="majorHAnsi" w:cstheme="majorHAnsi"/>
           <w:bCs/>
-          <w:sz w:val="26"/>
           <w:szCs w:val="26"/>
         </w:rPr>
         <w:t>:</w:t>
@@ -274,7 +258,6 @@
               <w:rPr>
                 <w:rFonts w:asciiTheme="majorHAnsi" w:hAnsiTheme="majorHAnsi" w:cstheme="majorHAnsi"/>
                 <w:bCs/>
-                <w:sz w:val="26"/>
                 <w:szCs w:val="26"/>
               </w:rPr>
             </w:pPr>
@@ -282,7 +265,6 @@
               <w:rPr>
                 <w:rFonts w:asciiTheme="majorHAnsi" w:hAnsiTheme="majorHAnsi" w:cstheme="majorHAnsi"/>
                 <w:bCs/>
-                <w:sz w:val="26"/>
                 <w:szCs w:val="26"/>
               </w:rPr>
               <w:t>Nguyễn Nhật Nguyên</w:t>
@@ -299,7 +281,6 @@
               <w:rPr>
                 <w:rFonts w:asciiTheme="majorHAnsi" w:hAnsiTheme="majorHAnsi" w:cstheme="majorHAnsi"/>
                 <w:bCs/>
-                <w:sz w:val="26"/>
                 <w:szCs w:val="26"/>
               </w:rPr>
             </w:pPr>
@@ -307,7 +288,6 @@
               <w:rPr>
                 <w:rFonts w:asciiTheme="majorHAnsi" w:hAnsiTheme="majorHAnsi" w:cstheme="majorHAnsi"/>
                 <w:bCs/>
-                <w:sz w:val="26"/>
                 <w:szCs w:val="26"/>
               </w:rPr>
               <w:t>20120339</w:t>
@@ -325,7 +305,6 @@
               <w:spacing w:after="120" w:line="360" w:lineRule="auto"/>
               <w:rPr>
                 <w:rFonts w:asciiTheme="majorHAnsi" w:hAnsiTheme="majorHAnsi" w:cstheme="majorHAnsi"/>
-                <w:sz w:val="26"/>
                 <w:szCs w:val="26"/>
               </w:rPr>
             </w:pPr>
@@ -333,7 +312,6 @@
               <w:rPr>
                 <w:rFonts w:asciiTheme="majorHAnsi" w:hAnsiTheme="majorHAnsi" w:cstheme="majorHAnsi"/>
                 <w:bCs/>
-                <w:sz w:val="26"/>
                 <w:szCs w:val="26"/>
               </w:rPr>
               <w:t>Hà Xuân Trường</w:t>
@@ -349,7 +327,6 @@
               <w:spacing w:after="120" w:line="360" w:lineRule="auto"/>
               <w:rPr>
                 <w:rFonts w:asciiTheme="majorHAnsi" w:hAnsiTheme="majorHAnsi" w:cstheme="majorHAnsi"/>
-                <w:sz w:val="26"/>
                 <w:szCs w:val="26"/>
               </w:rPr>
             </w:pPr>
@@ -357,7 +334,6 @@
               <w:rPr>
                 <w:rFonts w:asciiTheme="majorHAnsi" w:hAnsiTheme="majorHAnsi" w:cstheme="majorHAnsi"/>
                 <w:bCs/>
-                <w:sz w:val="26"/>
                 <w:szCs w:val="26"/>
               </w:rPr>
               <w:t>20120391</w:t>
@@ -376,14 +352,12 @@
               <w:rPr>
                 <w:rFonts w:asciiTheme="majorHAnsi" w:hAnsiTheme="majorHAnsi" w:cstheme="majorHAnsi"/>
                 <w:bCs/>
-                <w:sz w:val="26"/>
-                <w:szCs w:val="26"/>
-              </w:rPr>
-            </w:pPr>
-            <w:r>
-              <w:rPr>
-                <w:rFonts w:asciiTheme="majorHAnsi" w:hAnsiTheme="majorHAnsi" w:cstheme="majorHAnsi"/>
-                <w:sz w:val="26"/>
+                <w:szCs w:val="26"/>
+              </w:rPr>
+            </w:pPr>
+            <w:r>
+              <w:rPr>
+                <w:rFonts w:asciiTheme="majorHAnsi" w:hAnsiTheme="majorHAnsi" w:cstheme="majorHAnsi"/>
                 <w:szCs w:val="26"/>
               </w:rPr>
               <w:t>Trịnh Lê Nguyên Vũ</w:t>
@@ -400,14 +374,12 @@
               <w:rPr>
                 <w:rFonts w:asciiTheme="majorHAnsi" w:hAnsiTheme="majorHAnsi" w:cstheme="majorHAnsi"/>
                 <w:bCs/>
-                <w:sz w:val="26"/>
-                <w:szCs w:val="26"/>
-              </w:rPr>
-            </w:pPr>
-            <w:r>
-              <w:rPr>
-                <w:rFonts w:asciiTheme="majorHAnsi" w:hAnsiTheme="majorHAnsi" w:cstheme="majorHAnsi"/>
-                <w:sz w:val="26"/>
+                <w:szCs w:val="26"/>
+              </w:rPr>
+            </w:pPr>
+            <w:r>
+              <w:rPr>
+                <w:rFonts w:asciiTheme="majorHAnsi" w:hAnsiTheme="majorHAnsi" w:cstheme="majorHAnsi"/>
                 <w:szCs w:val="26"/>
               </w:rPr>
               <w:t>20120630</w:t>
@@ -422,7 +394,6 @@
         <w:rPr>
           <w:rFonts w:asciiTheme="majorHAnsi" w:hAnsiTheme="majorHAnsi" w:cstheme="majorHAnsi"/>
           <w:b/>
-          <w:sz w:val="26"/>
           <w:szCs w:val="26"/>
         </w:rPr>
       </w:pPr>
@@ -433,7 +404,6 @@
         <w:rPr>
           <w:rFonts w:asciiTheme="majorHAnsi" w:hAnsiTheme="majorHAnsi" w:cstheme="majorHAnsi"/>
           <w:b/>
-          <w:sz w:val="26"/>
           <w:szCs w:val="26"/>
         </w:rPr>
       </w:pPr>
@@ -441,7 +411,6 @@
         <w:rPr>
           <w:rFonts w:asciiTheme="majorHAnsi" w:hAnsiTheme="majorHAnsi" w:cstheme="majorHAnsi"/>
           <w:b/>
-          <w:sz w:val="26"/>
           <w:szCs w:val="26"/>
         </w:rPr>
         <w:t>ĐỀ TÀI SỐ 2: TỶ GIÁ TIỀN TỆ VIỆT NAM</w:t>
@@ -453,7 +422,6 @@
         <w:rPr>
           <w:rFonts w:asciiTheme="majorHAnsi" w:hAnsiTheme="majorHAnsi" w:cstheme="majorHAnsi"/>
           <w:b/>
-          <w:sz w:val="26"/>
           <w:szCs w:val="26"/>
         </w:rPr>
       </w:pPr>
@@ -464,7 +432,6 @@
         <w:rPr>
           <w:rFonts w:asciiTheme="majorHAnsi" w:hAnsiTheme="majorHAnsi" w:cstheme="majorHAnsi"/>
           <w:b/>
-          <w:sz w:val="26"/>
           <w:szCs w:val="26"/>
         </w:rPr>
       </w:pPr>
@@ -498,7 +465,6 @@
               <w:rPr>
                 <w:rFonts w:asciiTheme="majorHAnsi" w:hAnsiTheme="majorHAnsi" w:cstheme="majorHAnsi"/>
                 <w:b/>
-                <w:sz w:val="26"/>
                 <w:szCs w:val="26"/>
               </w:rPr>
             </w:pPr>
@@ -515,7 +481,6 @@
               <w:rPr>
                 <w:rFonts w:asciiTheme="majorHAnsi" w:hAnsiTheme="majorHAnsi" w:cstheme="majorHAnsi"/>
                 <w:bCs/>
-                <w:sz w:val="26"/>
                 <w:szCs w:val="26"/>
               </w:rPr>
             </w:pPr>
@@ -523,7 +488,6 @@
               <w:rPr>
                 <w:rFonts w:asciiTheme="majorHAnsi" w:hAnsiTheme="majorHAnsi" w:cstheme="majorHAnsi"/>
                 <w:bCs/>
-                <w:sz w:val="26"/>
                 <w:szCs w:val="26"/>
               </w:rPr>
               <w:t>GIẢNG VIÊN HƯỚNG DẪN</w:t>
@@ -536,7 +500,6 @@
               <w:rPr>
                 <w:rFonts w:asciiTheme="majorHAnsi" w:hAnsiTheme="majorHAnsi" w:cstheme="majorHAnsi"/>
                 <w:bCs/>
-                <w:sz w:val="26"/>
                 <w:szCs w:val="26"/>
               </w:rPr>
             </w:pPr>
@@ -544,7 +507,6 @@
               <w:rPr>
                 <w:rFonts w:asciiTheme="majorHAnsi" w:hAnsiTheme="majorHAnsi" w:cstheme="majorHAnsi"/>
                 <w:bCs/>
-                <w:sz w:val="26"/>
                 <w:szCs w:val="26"/>
               </w:rPr>
               <w:t xml:space="preserve">NGUYỄN THANH </w:t>
@@ -553,7 +515,6 @@
               <w:rPr>
                 <w:rFonts w:asciiTheme="majorHAnsi" w:hAnsiTheme="majorHAnsi" w:cstheme="majorHAnsi"/>
                 <w:bCs/>
-                <w:sz w:val="26"/>
                 <w:szCs w:val="26"/>
               </w:rPr>
               <w:t>QUÂN</w:t>
@@ -568,7 +529,6 @@
         <w:rPr>
           <w:rFonts w:asciiTheme="majorHAnsi" w:hAnsiTheme="majorHAnsi" w:cstheme="majorHAnsi"/>
           <w:b/>
-          <w:sz w:val="26"/>
           <w:szCs w:val="26"/>
         </w:rPr>
       </w:pPr>
@@ -579,7 +539,6 @@
         <w:rPr>
           <w:rFonts w:asciiTheme="majorHAnsi" w:hAnsiTheme="majorHAnsi" w:cstheme="majorHAnsi"/>
           <w:b/>
-          <w:sz w:val="26"/>
           <w:szCs w:val="26"/>
         </w:rPr>
       </w:pPr>
@@ -590,7 +549,6 @@
         <w:rPr>
           <w:rFonts w:asciiTheme="majorHAnsi" w:hAnsiTheme="majorHAnsi" w:cstheme="majorHAnsi"/>
           <w:b/>
-          <w:sz w:val="26"/>
           <w:szCs w:val="26"/>
         </w:rPr>
       </w:pPr>
@@ -601,7 +559,6 @@
         <w:jc w:val="center"/>
         <w:rPr>
           <w:rFonts w:asciiTheme="majorHAnsi" w:hAnsiTheme="majorHAnsi" w:cstheme="majorHAnsi"/>
-          <w:sz w:val="26"/>
           <w:szCs w:val="26"/>
         </w:rPr>
         <w:sectPr>
@@ -620,7 +577,6 @@
       <w:r>
         <w:rPr>
           <w:rFonts w:asciiTheme="majorHAnsi" w:hAnsiTheme="majorHAnsi" w:cstheme="majorHAnsi"/>
-          <w:sz w:val="26"/>
           <w:szCs w:val="26"/>
         </w:rPr>
         <w:t>Thành phố Hồ Chí Minh – 2</w:t>
@@ -628,7 +584,6 @@
       <w:r>
         <w:rPr>
           <w:rFonts w:asciiTheme="majorHAnsi" w:hAnsiTheme="majorHAnsi" w:cstheme="majorHAnsi"/>
-          <w:sz w:val="26"/>
           <w:szCs w:val="26"/>
         </w:rPr>
         <w:t>7</w:t>
@@ -636,7 +591,6 @@
       <w:r>
         <w:rPr>
           <w:rFonts w:asciiTheme="majorHAnsi" w:hAnsiTheme="majorHAnsi" w:cstheme="majorHAnsi"/>
-          <w:sz w:val="26"/>
           <w:szCs w:val="26"/>
         </w:rPr>
         <w:t>/1</w:t>
@@ -644,7 +598,6 @@
       <w:r>
         <w:rPr>
           <w:rFonts w:asciiTheme="majorHAnsi" w:hAnsiTheme="majorHAnsi" w:cstheme="majorHAnsi"/>
-          <w:sz w:val="26"/>
           <w:szCs w:val="26"/>
         </w:rPr>
         <w:t>2</w:t>
@@ -652,7 +605,6 @@
       <w:r>
         <w:rPr>
           <w:rFonts w:asciiTheme="majorHAnsi" w:hAnsiTheme="majorHAnsi" w:cstheme="majorHAnsi"/>
-          <w:sz w:val="26"/>
           <w:szCs w:val="26"/>
         </w:rPr>
         <w:t>/2021</w:t>
@@ -660,29 +612,10 @@
     </w:p>
     <w:p>
       <w:pPr>
-        <w:rPr>
-          <w:rFonts w:asciiTheme="majorHAnsi" w:hAnsiTheme="majorHAnsi" w:cstheme="majorHAnsi"/>
-          <w:sz w:val="26"/>
-          <w:szCs w:val="26"/>
-          <w:lang w:val="vi-VN"/>
-        </w:rPr>
-      </w:pPr>
-    </w:p>
-    <w:p>
-      <w:pPr>
         <w:pStyle w:val="Heading1"/>
-        <w:rPr>
-          <w:rFonts w:asciiTheme="majorHAnsi" w:hAnsiTheme="majorHAnsi" w:cstheme="majorHAnsi"/>
-          <w:sz w:val="26"/>
-          <w:szCs w:val="26"/>
-        </w:rPr>
       </w:pPr>
       <w:r>
-        <w:rPr>
-          <w:rFonts w:asciiTheme="majorHAnsi" w:hAnsiTheme="majorHAnsi" w:cstheme="majorHAnsi"/>
-          <w:sz w:val="26"/>
-          <w:szCs w:val="26"/>
-        </w:rPr>
+        <w:lastRenderedPageBreak/>
         <w:t>Đánh giá mức độ hoàn thành của nhóm</w:t>
       </w:r>
     </w:p>
@@ -1573,7 +1506,6 @@
             <w:pPr>
               <w:rPr>
                 <w:rFonts w:asciiTheme="majorHAnsi" w:hAnsiTheme="majorHAnsi" w:cstheme="majorHAnsi"/>
-                <w:lang w:val="vi-VN"/>
               </w:rPr>
             </w:pPr>
           </w:p>
@@ -1856,13 +1788,11 @@
       <w:pPr>
         <w:rPr>
           <w:rFonts w:asciiTheme="majorHAnsi" w:hAnsiTheme="majorHAnsi" w:cstheme="majorHAnsi"/>
-          <w:lang w:val="vi-VN"/>
         </w:rPr>
       </w:pPr>
       <w:r>
         <w:rPr>
           <w:rFonts w:asciiTheme="majorHAnsi" w:hAnsiTheme="majorHAnsi" w:cstheme="majorHAnsi"/>
-          <w:lang w:val="vi-VN"/>
         </w:rPr>
         <w:br w:type="page"/>
       </w:r>
@@ -2104,7 +2034,6 @@
                 <w:rFonts w:asciiTheme="majorHAnsi" w:hAnsiTheme="majorHAnsi" w:cstheme="majorHAnsi"/>
                 <w:sz w:val="24"/>
                 <w:szCs w:val="24"/>
-                <w:lang w:val="vi-VN"/>
               </w:rPr>
             </w:pPr>
           </w:p>
@@ -2282,7 +2211,6 @@
                 <w:rFonts w:asciiTheme="majorHAnsi" w:hAnsiTheme="majorHAnsi" w:cstheme="majorHAnsi"/>
                 <w:sz w:val="24"/>
                 <w:szCs w:val="24"/>
-                <w:lang w:val="vi-VN"/>
               </w:rPr>
             </w:pPr>
           </w:p>
@@ -2561,7 +2489,6 @@
       <w:pPr>
         <w:rPr>
           <w:rFonts w:asciiTheme="majorHAnsi" w:hAnsiTheme="majorHAnsi" w:cstheme="majorHAnsi"/>
-          <w:sz w:val="26"/>
           <w:szCs w:val="26"/>
         </w:rPr>
       </w:pPr>
@@ -2570,14 +2497,12 @@
       <w:pPr>
         <w:rPr>
           <w:rFonts w:asciiTheme="majorHAnsi" w:hAnsiTheme="majorHAnsi" w:cstheme="majorHAnsi"/>
-          <w:sz w:val="26"/>
           <w:szCs w:val="26"/>
         </w:rPr>
       </w:pPr>
       <w:r>
         <w:rPr>
           <w:rFonts w:asciiTheme="majorHAnsi" w:hAnsiTheme="majorHAnsi" w:cstheme="majorHAnsi"/>
-          <w:sz w:val="26"/>
           <w:szCs w:val="26"/>
         </w:rPr>
         <w:br w:type="page"/>
@@ -2631,14 +2556,12 @@
         <w:jc w:val="both"/>
         <w:rPr>
           <w:rFonts w:asciiTheme="majorHAnsi" w:hAnsiTheme="majorHAnsi" w:cstheme="majorHAnsi"/>
-          <w:sz w:val="26"/>
           <w:szCs w:val="26"/>
         </w:rPr>
       </w:pPr>
       <w:r>
         <w:rPr>
           <w:rFonts w:asciiTheme="majorHAnsi" w:hAnsiTheme="majorHAnsi" w:cstheme="majorHAnsi"/>
-          <w:sz w:val="26"/>
           <w:szCs w:val="26"/>
         </w:rPr>
         <w:t xml:space="preserve">Sử dụng giao thức TCP. </w:t>
@@ -2655,14 +2578,12 @@
         <w:jc w:val="both"/>
         <w:rPr>
           <w:rFonts w:asciiTheme="majorHAnsi" w:hAnsiTheme="majorHAnsi" w:cstheme="majorHAnsi"/>
-          <w:sz w:val="26"/>
           <w:szCs w:val="26"/>
         </w:rPr>
       </w:pPr>
       <w:r>
         <w:rPr>
           <w:rFonts w:asciiTheme="majorHAnsi" w:hAnsiTheme="majorHAnsi" w:cstheme="majorHAnsi"/>
-          <w:sz w:val="26"/>
           <w:szCs w:val="26"/>
         </w:rPr>
         <w:t>Thông điệp</w:t>
@@ -2670,7 +2591,6 @@
       <w:r>
         <w:rPr>
           <w:rFonts w:asciiTheme="majorHAnsi" w:hAnsiTheme="majorHAnsi" w:cstheme="majorHAnsi"/>
-          <w:sz w:val="26"/>
           <w:szCs w:val="26"/>
         </w:rPr>
         <w:t xml:space="preserve"> dạng chuỗi kí tự</w:t>
@@ -2678,7 +2598,6 @@
       <w:r>
         <w:rPr>
           <w:rFonts w:asciiTheme="majorHAnsi" w:hAnsiTheme="majorHAnsi" w:cstheme="majorHAnsi"/>
-          <w:sz w:val="26"/>
           <w:szCs w:val="26"/>
         </w:rPr>
         <w:t xml:space="preserve"> được format theo định dạng utf-8, được chuyển thành dạng bytes để chuyển thành gói tin, và được giải mã khi nhận được.</w:t>
@@ -2712,22 +2631,34 @@
         <w:ind w:left="851"/>
         <w:rPr>
           <w:rFonts w:asciiTheme="majorHAnsi" w:hAnsiTheme="majorHAnsi" w:cstheme="majorHAnsi"/>
-          <w:sz w:val="26"/>
           <w:szCs w:val="26"/>
         </w:rPr>
       </w:pPr>
       <w:r>
         <w:rPr>
           <w:rFonts w:asciiTheme="majorHAnsi" w:hAnsiTheme="majorHAnsi" w:cstheme="majorHAnsi"/>
-          <w:sz w:val="26"/>
-          <w:szCs w:val="26"/>
-        </w:rPr>
-        <w:t xml:space="preserve">Tổ chức cơ sở dữ liệu là file *.db, sử dụng thư viện sqlite của Python để </w:t>
+          <w:szCs w:val="26"/>
+        </w:rPr>
+        <w:t>Tổ chức cơ sở dữ liệu là file *.db, sử dụng thư viện sqlite</w:t>
       </w:r>
       <w:r>
         <w:rPr>
           <w:rFonts w:asciiTheme="majorHAnsi" w:hAnsiTheme="majorHAnsi" w:cstheme="majorHAnsi"/>
-          <w:sz w:val="26"/>
+          <w:szCs w:val="26"/>
+          <w:lang w:val="en-US"/>
+        </w:rPr>
+        <w:t>3</w:t>
+      </w:r>
+      <w:r>
+        <w:rPr>
+          <w:rFonts w:asciiTheme="majorHAnsi" w:hAnsiTheme="majorHAnsi" w:cstheme="majorHAnsi"/>
+          <w:szCs w:val="26"/>
+        </w:rPr>
+        <w:t xml:space="preserve"> của Python để </w:t>
+      </w:r>
+      <w:r>
+        <w:rPr>
+          <w:rFonts w:asciiTheme="majorHAnsi" w:hAnsiTheme="majorHAnsi" w:cstheme="majorHAnsi"/>
           <w:szCs w:val="26"/>
         </w:rPr>
         <w:t>xử lí dữ liệu</w:t>
@@ -2737,7 +2668,6 @@
       <w:pPr>
         <w:rPr>
           <w:rFonts w:asciiTheme="majorHAnsi" w:hAnsiTheme="majorHAnsi" w:cstheme="majorHAnsi"/>
-          <w:sz w:val="26"/>
           <w:szCs w:val="26"/>
         </w:rPr>
       </w:pPr>
@@ -2772,14 +2702,12 @@
         <w:ind w:left="851"/>
         <w:rPr>
           <w:rFonts w:asciiTheme="majorHAnsi" w:hAnsiTheme="majorHAnsi" w:cstheme="majorHAnsi"/>
-          <w:sz w:val="26"/>
           <w:szCs w:val="26"/>
         </w:rPr>
       </w:pPr>
       <w:r>
         <w:rPr>
           <w:rFonts w:asciiTheme="majorHAnsi" w:hAnsiTheme="majorHAnsi" w:cstheme="majorHAnsi"/>
-          <w:sz w:val="26"/>
           <w:szCs w:val="26"/>
         </w:rPr>
         <w:t>Sử dụng IDE: Visual Studio Code</w:t>
@@ -2787,7 +2715,6 @@
       <w:r>
         <w:rPr>
           <w:rFonts w:asciiTheme="majorHAnsi" w:hAnsiTheme="majorHAnsi" w:cstheme="majorHAnsi"/>
-          <w:sz w:val="26"/>
           <w:szCs w:val="26"/>
         </w:rPr>
         <w:t>, Pycharm 2021.</w:t>
@@ -2795,7 +2722,6 @@
       <w:r>
         <w:rPr>
           <w:rFonts w:asciiTheme="majorHAnsi" w:hAnsiTheme="majorHAnsi" w:cstheme="majorHAnsi"/>
-          <w:sz w:val="26"/>
           <w:szCs w:val="26"/>
         </w:rPr>
         <w:t xml:space="preserve"> </w:t>
@@ -2811,14 +2737,12 @@
         <w:ind w:left="851"/>
         <w:rPr>
           <w:rFonts w:asciiTheme="majorHAnsi" w:hAnsiTheme="majorHAnsi" w:cstheme="majorHAnsi"/>
-          <w:sz w:val="26"/>
           <w:szCs w:val="26"/>
         </w:rPr>
       </w:pPr>
       <w:r>
         <w:rPr>
           <w:rFonts w:asciiTheme="majorHAnsi" w:hAnsiTheme="majorHAnsi" w:cstheme="majorHAnsi"/>
-          <w:sz w:val="26"/>
           <w:szCs w:val="26"/>
         </w:rPr>
         <w:t>Ngôn ngữ lập tr</w:t>
@@ -2826,7 +2750,6 @@
       <w:r>
         <w:rPr>
           <w:rFonts w:asciiTheme="majorHAnsi" w:hAnsiTheme="majorHAnsi" w:cstheme="majorHAnsi"/>
-          <w:sz w:val="26"/>
           <w:szCs w:val="26"/>
         </w:rPr>
         <w:t>ình: Python</w:t>
@@ -2842,14 +2765,12 @@
         <w:ind w:left="851"/>
         <w:rPr>
           <w:rFonts w:asciiTheme="majorHAnsi" w:hAnsiTheme="majorHAnsi" w:cstheme="majorHAnsi"/>
-          <w:sz w:val="26"/>
           <w:szCs w:val="26"/>
         </w:rPr>
       </w:pPr>
       <w:r>
         <w:rPr>
           <w:rFonts w:asciiTheme="majorHAnsi" w:hAnsiTheme="majorHAnsi" w:cstheme="majorHAnsi"/>
-          <w:sz w:val="26"/>
           <w:szCs w:val="26"/>
         </w:rPr>
         <w:t xml:space="preserve">Framework: </w:t>
@@ -2864,14 +2785,12 @@
         </w:numPr>
         <w:rPr>
           <w:rFonts w:asciiTheme="majorHAnsi" w:hAnsiTheme="majorHAnsi" w:cstheme="majorHAnsi"/>
-          <w:sz w:val="26"/>
           <w:szCs w:val="26"/>
         </w:rPr>
       </w:pPr>
       <w:r>
         <w:rPr>
           <w:rFonts w:asciiTheme="majorHAnsi" w:hAnsiTheme="majorHAnsi" w:cstheme="majorHAnsi"/>
-          <w:sz w:val="26"/>
           <w:szCs w:val="26"/>
         </w:rPr>
         <w:t>Sử dụng pyqt5 cho GUI</w:t>
@@ -2886,14 +2805,12 @@
         </w:numPr>
         <w:rPr>
           <w:rFonts w:asciiTheme="majorHAnsi" w:hAnsiTheme="majorHAnsi" w:cstheme="majorHAnsi"/>
-          <w:sz w:val="26"/>
           <w:szCs w:val="26"/>
         </w:rPr>
       </w:pPr>
       <w:r>
         <w:rPr>
           <w:rFonts w:asciiTheme="majorHAnsi" w:hAnsiTheme="majorHAnsi" w:cstheme="majorHAnsi"/>
-          <w:sz w:val="26"/>
           <w:szCs w:val="26"/>
         </w:rPr>
         <w:t>S</w:t>
@@ -2901,7 +2818,6 @@
       <w:r>
         <w:rPr>
           <w:rFonts w:asciiTheme="majorHAnsi" w:hAnsiTheme="majorHAnsi" w:cstheme="majorHAnsi"/>
-          <w:sz w:val="26"/>
           <w:szCs w:val="26"/>
         </w:rPr>
         <w:t>ử dụng thư viện có sẵn cho socket, multithreading và sql (socket, ssl, sqlite, threading)</w:t>
@@ -2911,14 +2827,12 @@
       <w:pPr>
         <w:rPr>
           <w:rFonts w:asciiTheme="majorHAnsi" w:hAnsiTheme="majorHAnsi" w:cstheme="majorHAnsi"/>
-          <w:sz w:val="26"/>
           <w:szCs w:val="26"/>
         </w:rPr>
       </w:pPr>
       <w:r>
         <w:rPr>
           <w:rFonts w:asciiTheme="majorHAnsi" w:hAnsiTheme="majorHAnsi" w:cstheme="majorHAnsi"/>
-          <w:sz w:val="26"/>
           <w:szCs w:val="26"/>
         </w:rPr>
         <w:br w:type="page"/>
@@ -2927,7 +2841,12 @@
     <w:p>
       <w:pPr>
         <w:pStyle w:val="Heading1"/>
+        <w:numPr>
+          <w:ilvl w:val="0"/>
+          <w:numId w:val="0"/>
+        </w:numPr>
         <w:spacing w:line="360" w:lineRule="auto"/>
+        <w:ind w:left="284"/>
         <w:jc w:val="both"/>
         <w:rPr>
           <w:rFonts w:asciiTheme="majorHAnsi" w:hAnsiTheme="majorHAnsi" w:cstheme="majorHAnsi"/>
@@ -2945,24 +2864,52 @@
     </w:p>
     <w:p>
       <w:pPr>
+        <w:pStyle w:val="Heading2"/>
+        <w:rPr>
+          <w:lang w:val="en-US"/>
+        </w:rPr>
+      </w:pPr>
+      <w:r>
+        <w:rPr>
+          <w:lang w:val="en-US"/>
+        </w:rPr>
+        <w:t>Cài đặt python và pip</w:t>
+      </w:r>
+    </w:p>
+    <w:p>
+      <w:pPr>
         <w:pStyle w:val="ListParagraph"/>
         <w:numPr>
           <w:ilvl w:val="1"/>
           <w:numId w:val="17"/>
         </w:numPr>
         <w:rPr>
-          <w:rFonts w:asciiTheme="majorHAnsi" w:hAnsiTheme="majorHAnsi" w:cstheme="majorHAnsi"/>
-          <w:sz w:val="26"/>
-          <w:szCs w:val="26"/>
+          <w:lang w:val="en-US"/>
         </w:rPr>
       </w:pPr>
       <w:r>
         <w:rPr>
-          <w:rFonts w:asciiTheme="majorHAnsi" w:hAnsiTheme="majorHAnsi" w:cstheme="majorHAnsi"/>
-          <w:sz w:val="26"/>
-          <w:szCs w:val="26"/>
-        </w:rPr>
-        <w:t>Trong thư mục làm việc, chạy file server.py</w:t>
+          <w:lang w:val="en-US"/>
+        </w:rPr>
+        <w:t>Cài đặt python:</w:t>
+      </w:r>
+      <w:r>
+        <w:t xml:space="preserve"> </w:t>
+      </w:r>
+      <w:hyperlink r:id="rId6" w:history="1">
+        <w:r>
+          <w:rPr>
+            <w:rStyle w:val="Hyperlink"/>
+            <w:lang w:val="en-US"/>
+          </w:rPr>
+          <w:t>https://www.python.org/downloads/</w:t>
+        </w:r>
+      </w:hyperlink>
+      <w:r>
+        <w:rPr>
+          <w:lang w:val="en-US"/>
+        </w:rPr>
+        <w:t xml:space="preserve"> </w:t>
       </w:r>
     </w:p>
     <w:p>
@@ -2973,15 +2920,266 @@
           <w:numId w:val="17"/>
         </w:numPr>
         <w:rPr>
-          <w:rFonts w:asciiTheme="majorHAnsi" w:hAnsiTheme="majorHAnsi" w:cstheme="majorHAnsi"/>
-          <w:sz w:val="26"/>
-          <w:szCs w:val="26"/>
+          <w:lang w:val="en-US"/>
         </w:rPr>
       </w:pPr>
       <w:r>
         <w:rPr>
-          <w:rFonts w:asciiTheme="majorHAnsi" w:hAnsiTheme="majorHAnsi" w:cstheme="majorHAnsi"/>
-          <w:sz w:val="26"/>
+          <w:lang w:val="en-US"/>
+        </w:rPr>
+        <w:t>Cài đặt pip</w:t>
+      </w:r>
+    </w:p>
+    <w:p>
+      <w:pPr>
+        <w:pStyle w:val="ListParagraph"/>
+        <w:numPr>
+          <w:ilvl w:val="2"/>
+          <w:numId w:val="17"/>
+        </w:numPr>
+        <w:rPr>
+          <w:lang w:val="en-US"/>
+        </w:rPr>
+      </w:pPr>
+      <w:r>
+        <w:rPr>
+          <w:lang w:val="en-US"/>
+        </w:rPr>
+        <w:t>Copy file get-pip.py vào một thư mục.</w:t>
+      </w:r>
+    </w:p>
+    <w:p>
+      <w:pPr>
+        <w:pStyle w:val="ListParagraph"/>
+        <w:numPr>
+          <w:ilvl w:val="2"/>
+          <w:numId w:val="17"/>
+        </w:numPr>
+        <w:rPr>
+          <w:lang w:val="en-US"/>
+        </w:rPr>
+      </w:pPr>
+      <w:r>
+        <w:rPr>
+          <w:lang w:val="en-US"/>
+        </w:rPr>
+        <w:t>Bật command prompt và chạy đường dẫn tới thư mục chứa file get-pip.py</w:t>
+      </w:r>
+      <w:r>
+        <w:rPr>
+          <w:lang w:val="en-US"/>
+        </w:rPr>
+        <w:t>, ví dụ:</w:t>
+      </w:r>
+    </w:p>
+    <w:p>
+      <w:pPr>
+        <w:pStyle w:val="ListParagraph"/>
+        <w:ind w:left="2160"/>
+        <w:rPr>
+          <w:lang w:val="en-US"/>
+        </w:rPr>
+      </w:pPr>
+      <w:r>
+        <w:rPr>
+          <w:lang w:val="en-US"/>
+        </w:rPr>
+        <w:drawing>
+          <wp:inline distT="0" distB="0" distL="0" distR="0" wp14:anchorId="406EC4F3" wp14:editId="74866E99">
+            <wp:extent cx="5115639" cy="333422"/>
+            <wp:effectExtent l="0" t="0" r="0" b="9525"/>
+            <wp:docPr id="10" name="Picture 10"/>
+            <wp:cNvGraphicFramePr>
+              <a:graphicFrameLocks xmlns:a="http://schemas.openxmlformats.org/drawingml/2006/main" noChangeAspect="1"/>
+            </wp:cNvGraphicFramePr>
+            <a:graphic xmlns:a="http://schemas.openxmlformats.org/drawingml/2006/main">
+              <a:graphicData uri="http://schemas.openxmlformats.org/drawingml/2006/picture">
+                <pic:pic xmlns:pic="http://schemas.openxmlformats.org/drawingml/2006/picture">
+                  <pic:nvPicPr>
+                    <pic:cNvPr id="1" name=""/>
+                    <pic:cNvPicPr/>
+                  </pic:nvPicPr>
+                  <pic:blipFill>
+                    <a:blip r:embed="rId7"/>
+                    <a:stretch>
+                      <a:fillRect/>
+                    </a:stretch>
+                  </pic:blipFill>
+                  <pic:spPr>
+                    <a:xfrm>
+                      <a:off x="0" y="0"/>
+                      <a:ext cx="5115639" cy="333422"/>
+                    </a:xfrm>
+                    <a:prstGeom prst="rect">
+                      <a:avLst/>
+                    </a:prstGeom>
+                  </pic:spPr>
+                </pic:pic>
+              </a:graphicData>
+            </a:graphic>
+          </wp:inline>
+        </w:drawing>
+      </w:r>
+    </w:p>
+    <w:p>
+      <w:pPr>
+        <w:pStyle w:val="ListParagraph"/>
+        <w:numPr>
+          <w:ilvl w:val="2"/>
+          <w:numId w:val="17"/>
+        </w:numPr>
+        <w:rPr>
+          <w:lang w:val="en-US"/>
+        </w:rPr>
+      </w:pPr>
+      <w:r>
+        <w:rPr>
+          <w:lang w:val="en-US"/>
+        </w:rPr>
+        <w:t>Chạy dòng lệnh sau:</w:t>
+      </w:r>
+    </w:p>
+    <w:p>
+      <w:pPr>
+        <w:pStyle w:val="ListParagraph"/>
+        <w:ind w:left="2880"/>
+        <w:rPr>
+          <w:rFonts w:ascii="Consolas" w:hAnsi="Consolas"/>
+          <w:lang w:val="en-US"/>
+        </w:rPr>
+      </w:pPr>
+      <w:r>
+        <w:rPr>
+          <w:rFonts w:ascii="Consolas" w:hAnsi="Consolas"/>
+          <w:lang w:val="en-US"/>
+        </w:rPr>
+        <w:t>python get-pip.py</w:t>
+      </w:r>
+    </w:p>
+    <w:p>
+      <w:pPr>
+        <w:pStyle w:val="Heading2"/>
+        <w:rPr>
+          <w:lang w:val="en-US"/>
+        </w:rPr>
+      </w:pPr>
+      <w:r>
+        <w:rPr>
+          <w:lang w:val="en-US"/>
+        </w:rPr>
+        <w:t xml:space="preserve">Cài đặt </w:t>
+      </w:r>
+      <w:r>
+        <w:rPr>
+          <w:lang w:val="en-US"/>
+        </w:rPr>
+        <w:t>thư viện PyQt5</w:t>
+      </w:r>
+    </w:p>
+    <w:p>
+      <w:pPr>
+        <w:pStyle w:val="ListParagraph"/>
+        <w:numPr>
+          <w:ilvl w:val="1"/>
+          <w:numId w:val="17"/>
+        </w:numPr>
+        <w:rPr>
+          <w:lang w:val="en-US"/>
+        </w:rPr>
+      </w:pPr>
+      <w:r>
+        <w:rPr>
+          <w:lang w:val="en-US"/>
+        </w:rPr>
+        <w:t xml:space="preserve">Trong terminal chạy dòng lệnh </w:t>
+      </w:r>
+      <w:r>
+        <w:rPr>
+          <w:lang w:val="en-US"/>
+        </w:rPr>
+        <w:t xml:space="preserve">sau: </w:t>
+      </w:r>
+    </w:p>
+    <w:p>
+      <w:pPr>
+        <w:pStyle w:val="ListParagraph"/>
+        <w:ind w:left="2880"/>
+        <w:rPr>
+          <w:rFonts w:ascii="Consolas" w:hAnsi="Consolas"/>
+          <w:lang w:val="en-US"/>
+        </w:rPr>
+      </w:pPr>
+      <w:r>
+        <w:rPr>
+          <w:rFonts w:ascii="Consolas" w:hAnsi="Consolas"/>
+          <w:lang w:val="en-US"/>
+        </w:rPr>
+        <w:t>pip install PyQt5</w:t>
+      </w:r>
+    </w:p>
+    <w:p>
+      <w:pPr>
+        <w:rPr>
+          <w:lang w:val="en-US"/>
+        </w:rPr>
+      </w:pPr>
+      <w:r>
+        <w:rPr>
+          <w:lang w:val="en-US"/>
+        </w:rPr>
+        <w:br w:type="page"/>
+      </w:r>
+    </w:p>
+    <w:p>
+      <w:pPr>
+        <w:pStyle w:val="Heading2"/>
+        <w:rPr>
+          <w:lang w:val="en-US"/>
+        </w:rPr>
+      </w:pPr>
+      <w:r>
+        <w:rPr>
+          <w:lang w:val="en-US"/>
+        </w:rPr>
+        <w:lastRenderedPageBreak/>
+        <w:t>Hướng dẫn các tính năng của chương trình</w:t>
+      </w:r>
+    </w:p>
+    <w:p>
+      <w:pPr>
+        <w:pStyle w:val="ListParagraph"/>
+        <w:numPr>
+          <w:ilvl w:val="1"/>
+          <w:numId w:val="17"/>
+        </w:numPr>
+        <w:rPr>
+          <w:rFonts w:asciiTheme="majorHAnsi" w:hAnsiTheme="majorHAnsi" w:cstheme="majorHAnsi"/>
+          <w:szCs w:val="26"/>
+        </w:rPr>
+      </w:pPr>
+      <w:r>
+        <w:rPr>
+          <w:rFonts w:asciiTheme="majorHAnsi" w:hAnsiTheme="majorHAnsi" w:cstheme="majorHAnsi"/>
+          <w:szCs w:val="26"/>
+        </w:rPr>
+        <w:t>Trong thư mục làm việc, chạy file server.py</w:t>
+      </w:r>
+    </w:p>
+    <w:p>
+      <w:pPr>
+        <w:pStyle w:val="ListParagraph"/>
+        <w:numPr>
+          <w:ilvl w:val="1"/>
+          <w:numId w:val="17"/>
+        </w:numPr>
+        <w:rPr>
+          <w:rFonts w:asciiTheme="majorHAnsi" w:hAnsiTheme="majorHAnsi" w:cstheme="majorHAnsi"/>
+          <w:szCs w:val="26"/>
+        </w:rPr>
+      </w:pPr>
+      <w:r>
+        <w:rPr>
+          <w:rFonts w:asciiTheme="majorHAnsi" w:hAnsiTheme="majorHAnsi" w:cstheme="majorHAnsi"/>
           <w:szCs w:val="26"/>
         </w:rPr>
         <w:t>Trong cùng thư mục, chạy riêng biệt file client.py (có thể chạy thành nhiều tác vụ riêng biệt)</w:t>
@@ -2995,13 +3193,15 @@
         <w:tblLook w:val="04A0" w:firstRow="1" w:lastRow="0" w:firstColumn="1" w:lastColumn="0" w:noHBand="0" w:noVBand="1"/>
       </w:tblPr>
       <w:tblGrid>
-        <w:gridCol w:w="4019"/>
-        <w:gridCol w:w="4143"/>
+        <w:gridCol w:w="4014"/>
+        <w:gridCol w:w="55"/>
+        <w:gridCol w:w="4093"/>
       </w:tblGrid>
       <w:tr>
         <w:tc>
           <w:tcPr>
-            <w:tcW w:w="4019" w:type="dxa"/>
+            <w:tcW w:w="4378" w:type="dxa"/>
+            <w:gridSpan w:val="2"/>
           </w:tcPr>
           <w:p>
             <w:pPr>
@@ -3010,7 +3210,6 @@
                 <w:rFonts w:asciiTheme="majorHAnsi" w:hAnsiTheme="majorHAnsi" w:cstheme="majorHAnsi"/>
                 <w:b/>
                 <w:bCs/>
-                <w:sz w:val="26"/>
                 <w:szCs w:val="26"/>
               </w:rPr>
             </w:pPr>
@@ -3019,7 +3218,6 @@
                 <w:rFonts w:asciiTheme="majorHAnsi" w:hAnsiTheme="majorHAnsi" w:cstheme="majorHAnsi"/>
                 <w:b/>
                 <w:bCs/>
-                <w:sz w:val="26"/>
                 <w:szCs w:val="26"/>
               </w:rPr>
               <w:t>Client</w:t>
@@ -3028,7 +3226,7 @@
         </w:tc>
         <w:tc>
           <w:tcPr>
-            <w:tcW w:w="4143" w:type="dxa"/>
+            <w:tcW w:w="3784" w:type="dxa"/>
           </w:tcPr>
           <w:p>
             <w:pPr>
@@ -3037,7 +3235,6 @@
                 <w:rFonts w:asciiTheme="majorHAnsi" w:hAnsiTheme="majorHAnsi" w:cstheme="majorHAnsi"/>
                 <w:b/>
                 <w:bCs/>
-                <w:sz w:val="26"/>
                 <w:szCs w:val="26"/>
               </w:rPr>
             </w:pPr>
@@ -3046,7 +3243,6 @@
                 <w:rFonts w:asciiTheme="majorHAnsi" w:hAnsiTheme="majorHAnsi" w:cstheme="majorHAnsi"/>
                 <w:b/>
                 <w:bCs/>
-                <w:sz w:val="26"/>
                 <w:szCs w:val="26"/>
               </w:rPr>
               <w:t>Server</w:t>
@@ -3057,22 +3253,23 @@
       <w:tr>
         <w:tc>
           <w:tcPr>
-            <w:tcW w:w="4019" w:type="dxa"/>
+            <w:tcW w:w="4378" w:type="dxa"/>
+            <w:gridSpan w:val="2"/>
           </w:tcPr>
           <w:p>
             <w:pPr>
               <w:jc w:val="both"/>
               <w:rPr>
                 <w:rFonts w:asciiTheme="majorHAnsi" w:hAnsiTheme="majorHAnsi" w:cstheme="majorHAnsi"/>
-                <w:sz w:val="26"/>
-                <w:szCs w:val="26"/>
-              </w:rPr>
-            </w:pPr>
-            <w:r>
-              <w:rPr>
-                <w:rFonts w:asciiTheme="majorHAnsi" w:hAnsiTheme="majorHAnsi" w:cstheme="majorHAnsi"/>
-                <w:sz w:val="26"/>
-                <w:szCs w:val="26"/>
+                <w:szCs w:val="26"/>
+                <w:lang w:val="vi-VN"/>
+              </w:rPr>
+            </w:pPr>
+            <w:r>
+              <w:rPr>
+                <w:rFonts w:asciiTheme="majorHAnsi" w:hAnsiTheme="majorHAnsi" w:cstheme="majorHAnsi"/>
+                <w:szCs w:val="26"/>
+                <w:lang w:val="vi-VN"/>
               </w:rPr>
               <w:t>Khi vừa mở lên, client sẽ bật lên giao diện yêu cầu người dùng nhập IP và Port</w:t>
             </w:r>
@@ -3081,14 +3278,13 @@
             <w:pPr>
               <w:rPr>
                 <w:rFonts w:asciiTheme="majorHAnsi" w:hAnsiTheme="majorHAnsi" w:cstheme="majorHAnsi"/>
-                <w:sz w:val="26"/>
-                <w:szCs w:val="26"/>
-              </w:rPr>
-            </w:pPr>
-            <w:r>
-              <w:rPr>
-                <w:rFonts w:asciiTheme="majorHAnsi" w:hAnsiTheme="majorHAnsi" w:cstheme="majorHAnsi"/>
-                <w:sz w:val="26"/>
+                <w:szCs w:val="26"/>
+              </w:rPr>
+            </w:pPr>
+            <w:r>
+              <w:rPr>
+                <w:rFonts w:asciiTheme="majorHAnsi" w:hAnsiTheme="majorHAnsi" w:cstheme="majorHAnsi"/>
+                <w:noProof/>
                 <w:szCs w:val="26"/>
               </w:rPr>
               <w:drawing>
@@ -3096,160 +3292,6 @@
                   <wp:extent cx="2432735" cy="2360427"/>
                   <wp:effectExtent l="0" t="0" r="0" b="0"/>
                   <wp:docPr id="1" name="Picture 1"/>
-                  <wp:cNvGraphicFramePr>
-                    <a:graphicFrameLocks xmlns:a="http://schemas.openxmlformats.org/drawingml/2006/main" noChangeAspect="1"/>
-                  </wp:cNvGraphicFramePr>
-                  <a:graphic xmlns:a="http://schemas.openxmlformats.org/drawingml/2006/main">
-                    <a:graphicData uri="http://schemas.openxmlformats.org/drawingml/2006/picture">
-                      <pic:pic xmlns:pic="http://schemas.openxmlformats.org/drawingml/2006/picture">
-                        <pic:nvPicPr>
-                          <pic:cNvPr id="1" name=""/>
-                          <pic:cNvPicPr/>
-                        </pic:nvPicPr>
-                        <pic:blipFill>
-                          <a:blip r:embed="rId6"/>
-                          <a:stretch>
-                            <a:fillRect/>
-                          </a:stretch>
-                        </pic:blipFill>
-                        <pic:spPr>
-                          <a:xfrm>
-                            <a:off x="0" y="0"/>
-                            <a:ext cx="2507399" cy="2432872"/>
-                          </a:xfrm>
-                          <a:prstGeom prst="rect">
-                            <a:avLst/>
-                          </a:prstGeom>
-                        </pic:spPr>
-                      </pic:pic>
-                    </a:graphicData>
-                  </a:graphic>
-                </wp:inline>
-              </w:drawing>
-            </w:r>
-          </w:p>
-          <w:p>
-            <w:pPr>
-              <w:rPr>
-                <w:rFonts w:asciiTheme="majorHAnsi" w:hAnsiTheme="majorHAnsi" w:cstheme="majorHAnsi"/>
-                <w:sz w:val="26"/>
-                <w:szCs w:val="26"/>
-              </w:rPr>
-            </w:pPr>
-          </w:p>
-        </w:tc>
-        <w:tc>
-          <w:tcPr>
-            <w:tcW w:w="4143" w:type="dxa"/>
-          </w:tcPr>
-          <w:p>
-            <w:pPr>
-              <w:rPr>
-                <w:rFonts w:asciiTheme="majorHAnsi" w:hAnsiTheme="majorHAnsi" w:cstheme="majorHAnsi"/>
-                <w:sz w:val="26"/>
-                <w:szCs w:val="26"/>
-              </w:rPr>
-            </w:pPr>
-            <w:r>
-              <w:rPr>
-                <w:rFonts w:asciiTheme="majorHAnsi" w:hAnsiTheme="majorHAnsi" w:cstheme="majorHAnsi"/>
-                <w:sz w:val="26"/>
-                <w:szCs w:val="26"/>
-              </w:rPr>
-              <w:t>Khi vừa mở lên, giao diện của Server sẽ trông như thế này, lắng nghe chấp nhận các kết nối</w:t>
-            </w:r>
-            <w:r>
-              <w:rPr>
-                <w:noProof/>
-              </w:rPr>
-              <w:t xml:space="preserve"> </w:t>
-            </w:r>
-            <w:r>
-              <w:rPr>
-                <w:rFonts w:asciiTheme="majorHAnsi" w:hAnsiTheme="majorHAnsi" w:cstheme="majorHAnsi"/>
-                <w:sz w:val="26"/>
-                <w:szCs w:val="26"/>
-              </w:rPr>
-              <w:drawing>
-                <wp:inline distT="0" distB="0" distL="0" distR="0" wp14:anchorId="18647904" wp14:editId="294576FB">
-                  <wp:extent cx="2477386" cy="2619289"/>
-                  <wp:effectExtent l="0" t="0" r="0" b="0"/>
-                  <wp:docPr id="3" name="Picture 3"/>
-                  <wp:cNvGraphicFramePr>
-                    <a:graphicFrameLocks xmlns:a="http://schemas.openxmlformats.org/drawingml/2006/main" noChangeAspect="1"/>
-                  </wp:cNvGraphicFramePr>
-                  <a:graphic xmlns:a="http://schemas.openxmlformats.org/drawingml/2006/main">
-                    <a:graphicData uri="http://schemas.openxmlformats.org/drawingml/2006/picture">
-                      <pic:pic xmlns:pic="http://schemas.openxmlformats.org/drawingml/2006/picture">
-                        <pic:nvPicPr>
-                          <pic:cNvPr id="1" name=""/>
-                          <pic:cNvPicPr/>
-                        </pic:nvPicPr>
-                        <pic:blipFill>
-                          <a:blip r:embed="rId7"/>
-                          <a:stretch>
-                            <a:fillRect/>
-                          </a:stretch>
-                        </pic:blipFill>
-                        <pic:spPr>
-                          <a:xfrm>
-                            <a:off x="0" y="0"/>
-                            <a:ext cx="2497895" cy="2640973"/>
-                          </a:xfrm>
-                          <a:prstGeom prst="rect">
-                            <a:avLst/>
-                          </a:prstGeom>
-                        </pic:spPr>
-                      </pic:pic>
-                    </a:graphicData>
-                  </a:graphic>
-                </wp:inline>
-              </w:drawing>
-            </w:r>
-          </w:p>
-        </w:tc>
-      </w:tr>
-      <w:tr>
-        <w:tc>
-          <w:tcPr>
-            <w:tcW w:w="4019" w:type="dxa"/>
-          </w:tcPr>
-          <w:p>
-            <w:pPr>
-              <w:rPr>
-                <w:rFonts w:asciiTheme="majorHAnsi" w:hAnsiTheme="majorHAnsi" w:cstheme="majorHAnsi"/>
-                <w:sz w:val="26"/>
-                <w:szCs w:val="26"/>
-              </w:rPr>
-            </w:pPr>
-            <w:r>
-              <w:rPr>
-                <w:rFonts w:asciiTheme="majorHAnsi" w:hAnsiTheme="majorHAnsi" w:cstheme="majorHAnsi"/>
-                <w:sz w:val="26"/>
-                <w:szCs w:val="26"/>
-              </w:rPr>
-              <w:t>Kết nối đến server thành công, người dùng sẽ điền thông tin đăng nhập hoặc bấm nút đăng kí</w:t>
-            </w:r>
-          </w:p>
-          <w:p>
-            <w:pPr>
-              <w:rPr>
-                <w:rFonts w:asciiTheme="majorHAnsi" w:hAnsiTheme="majorHAnsi" w:cstheme="majorHAnsi"/>
-                <w:sz w:val="26"/>
-                <w:szCs w:val="26"/>
-              </w:rPr>
-            </w:pPr>
-            <w:r>
-              <w:rPr>
-                <w:rFonts w:asciiTheme="majorHAnsi" w:hAnsiTheme="majorHAnsi" w:cstheme="majorHAnsi"/>
-                <w:sz w:val="26"/>
-                <w:szCs w:val="26"/>
-              </w:rPr>
-              <w:drawing>
-                <wp:inline distT="0" distB="0" distL="0" distR="0" wp14:anchorId="73020036" wp14:editId="14AC44AE">
-                  <wp:extent cx="2243739" cy="2219768"/>
-                  <wp:effectExtent l="0" t="0" r="0" b="0"/>
-                  <wp:docPr id="4" name="Picture 4"/>
                   <wp:cNvGraphicFramePr>
                     <a:graphicFrameLocks xmlns:a="http://schemas.openxmlformats.org/drawingml/2006/main" noChangeAspect="1"/>
                   </wp:cNvGraphicFramePr>
@@ -3269,6 +3311,156 @@
                         <pic:spPr>
                           <a:xfrm>
                             <a:off x="0" y="0"/>
+                            <a:ext cx="2507399" cy="2432872"/>
+                          </a:xfrm>
+                          <a:prstGeom prst="rect">
+                            <a:avLst/>
+                          </a:prstGeom>
+                        </pic:spPr>
+                      </pic:pic>
+                    </a:graphicData>
+                  </a:graphic>
+                </wp:inline>
+              </w:drawing>
+            </w:r>
+          </w:p>
+          <w:p>
+            <w:pPr>
+              <w:rPr>
+                <w:rFonts w:asciiTheme="majorHAnsi" w:hAnsiTheme="majorHAnsi" w:cstheme="majorHAnsi"/>
+                <w:szCs w:val="26"/>
+              </w:rPr>
+            </w:pPr>
+          </w:p>
+        </w:tc>
+        <w:tc>
+          <w:tcPr>
+            <w:tcW w:w="3784" w:type="dxa"/>
+          </w:tcPr>
+          <w:p>
+            <w:pPr>
+              <w:rPr>
+                <w:rFonts w:asciiTheme="majorHAnsi" w:hAnsiTheme="majorHAnsi" w:cstheme="majorHAnsi"/>
+                <w:szCs w:val="26"/>
+              </w:rPr>
+            </w:pPr>
+            <w:r>
+              <w:rPr>
+                <w:rFonts w:asciiTheme="majorHAnsi" w:hAnsiTheme="majorHAnsi" w:cstheme="majorHAnsi"/>
+                <w:szCs w:val="26"/>
+              </w:rPr>
+              <w:t>Khi vừa mở lên, giao diện của Server sẽ trông như thế này, lắng nghe chấp nhận các kết nối</w:t>
+            </w:r>
+            <w:r>
+              <w:rPr>
+                <w:noProof/>
+              </w:rPr>
+              <w:t xml:space="preserve"> </w:t>
+            </w:r>
+            <w:r>
+              <w:rPr>
+                <w:rFonts w:asciiTheme="majorHAnsi" w:hAnsiTheme="majorHAnsi" w:cstheme="majorHAnsi"/>
+                <w:noProof/>
+                <w:szCs w:val="26"/>
+              </w:rPr>
+              <w:drawing>
+                <wp:inline distT="0" distB="0" distL="0" distR="0" wp14:anchorId="18647904" wp14:editId="294576FB">
+                  <wp:extent cx="2477386" cy="2619289"/>
+                  <wp:effectExtent l="0" t="0" r="0" b="0"/>
+                  <wp:docPr id="3" name="Picture 3"/>
+                  <wp:cNvGraphicFramePr>
+                    <a:graphicFrameLocks xmlns:a="http://schemas.openxmlformats.org/drawingml/2006/main" noChangeAspect="1"/>
+                  </wp:cNvGraphicFramePr>
+                  <a:graphic xmlns:a="http://schemas.openxmlformats.org/drawingml/2006/main">
+                    <a:graphicData uri="http://schemas.openxmlformats.org/drawingml/2006/picture">
+                      <pic:pic xmlns:pic="http://schemas.openxmlformats.org/drawingml/2006/picture">
+                        <pic:nvPicPr>
+                          <pic:cNvPr id="1" name=""/>
+                          <pic:cNvPicPr/>
+                        </pic:nvPicPr>
+                        <pic:blipFill>
+                          <a:blip r:embed="rId9"/>
+                          <a:stretch>
+                            <a:fillRect/>
+                          </a:stretch>
+                        </pic:blipFill>
+                        <pic:spPr>
+                          <a:xfrm>
+                            <a:off x="0" y="0"/>
+                            <a:ext cx="2497895" cy="2640973"/>
+                          </a:xfrm>
+                          <a:prstGeom prst="rect">
+                            <a:avLst/>
+                          </a:prstGeom>
+                        </pic:spPr>
+                      </pic:pic>
+                    </a:graphicData>
+                  </a:graphic>
+                </wp:inline>
+              </w:drawing>
+            </w:r>
+          </w:p>
+        </w:tc>
+      </w:tr>
+      <w:tr>
+        <w:tc>
+          <w:tcPr>
+            <w:tcW w:w="4162" w:type="dxa"/>
+          </w:tcPr>
+          <w:p>
+            <w:pPr>
+              <w:rPr>
+                <w:rFonts w:asciiTheme="majorHAnsi" w:hAnsiTheme="majorHAnsi" w:cstheme="majorHAnsi"/>
+                <w:szCs w:val="26"/>
+                <w:lang w:val="vi-VN"/>
+              </w:rPr>
+            </w:pPr>
+            <w:r>
+              <w:rPr>
+                <w:rFonts w:asciiTheme="majorHAnsi" w:hAnsiTheme="majorHAnsi" w:cstheme="majorHAnsi"/>
+                <w:szCs w:val="26"/>
+                <w:lang w:val="vi-VN"/>
+              </w:rPr>
+              <w:t>Kết nối đến server thành công, người dùng sẽ điền thông tin đăng nhập hoặc bấm nút đăng kí</w:t>
+            </w:r>
+          </w:p>
+          <w:p>
+            <w:pPr>
+              <w:rPr>
+                <w:rFonts w:asciiTheme="majorHAnsi" w:hAnsiTheme="majorHAnsi" w:cstheme="majorHAnsi"/>
+                <w:szCs w:val="26"/>
+              </w:rPr>
+            </w:pPr>
+            <w:r>
+              <w:rPr>
+                <w:rFonts w:asciiTheme="majorHAnsi" w:hAnsiTheme="majorHAnsi" w:cstheme="majorHAnsi"/>
+                <w:noProof/>
+                <w:szCs w:val="26"/>
+              </w:rPr>
+              <w:drawing>
+                <wp:inline distT="0" distB="0" distL="0" distR="0" wp14:anchorId="73020036" wp14:editId="14AC44AE">
+                  <wp:extent cx="2243739" cy="2219768"/>
+                  <wp:effectExtent l="0" t="0" r="0" b="0"/>
+                  <wp:docPr id="4" name="Picture 4"/>
+                  <wp:cNvGraphicFramePr>
+                    <a:graphicFrameLocks xmlns:a="http://schemas.openxmlformats.org/drawingml/2006/main" noChangeAspect="1"/>
+                  </wp:cNvGraphicFramePr>
+                  <a:graphic xmlns:a="http://schemas.openxmlformats.org/drawingml/2006/main">
+                    <a:graphicData uri="http://schemas.openxmlformats.org/drawingml/2006/picture">
+                      <pic:pic xmlns:pic="http://schemas.openxmlformats.org/drawingml/2006/picture">
+                        <pic:nvPicPr>
+                          <pic:cNvPr id="1" name=""/>
+                          <pic:cNvPicPr/>
+                        </pic:nvPicPr>
+                        <pic:blipFill>
+                          <a:blip r:embed="rId10"/>
+                          <a:stretch>
+                            <a:fillRect/>
+                          </a:stretch>
+                        </pic:blipFill>
+                        <pic:spPr>
+                          <a:xfrm>
+                            <a:off x="0" y="0"/>
                             <a:ext cx="2247757" cy="2223743"/>
                           </a:xfrm>
                           <a:prstGeom prst="rect">
@@ -3285,20 +3477,19 @@
         </w:tc>
         <w:tc>
           <w:tcPr>
-            <w:tcW w:w="4143" w:type="dxa"/>
+            <w:tcW w:w="4000" w:type="dxa"/>
+            <w:gridSpan w:val="2"/>
           </w:tcPr>
           <w:p>
             <w:pPr>
               <w:rPr>
                 <w:rFonts w:asciiTheme="majorHAnsi" w:hAnsiTheme="majorHAnsi" w:cstheme="majorHAnsi"/>
-                <w:sz w:val="26"/>
-                <w:szCs w:val="26"/>
-              </w:rPr>
-            </w:pPr>
-            <w:r>
-              <w:rPr>
-                <w:rFonts w:asciiTheme="majorHAnsi" w:hAnsiTheme="majorHAnsi" w:cstheme="majorHAnsi"/>
-                <w:sz w:val="26"/>
+                <w:szCs w:val="26"/>
+              </w:rPr>
+            </w:pPr>
+            <w:r>
+              <w:rPr>
+                <w:rFonts w:asciiTheme="majorHAnsi" w:hAnsiTheme="majorHAnsi" w:cstheme="majorHAnsi"/>
                 <w:szCs w:val="26"/>
               </w:rPr>
               <w:t>Server bắt được kết nối</w:t>
@@ -3308,14 +3499,13 @@
             <w:pPr>
               <w:rPr>
                 <w:rFonts w:asciiTheme="majorHAnsi" w:hAnsiTheme="majorHAnsi" w:cstheme="majorHAnsi"/>
-                <w:sz w:val="26"/>
-                <w:szCs w:val="26"/>
-              </w:rPr>
-            </w:pPr>
-            <w:r>
-              <w:rPr>
-                <w:rFonts w:asciiTheme="majorHAnsi" w:hAnsiTheme="majorHAnsi" w:cstheme="majorHAnsi"/>
-                <w:sz w:val="26"/>
+                <w:szCs w:val="26"/>
+              </w:rPr>
+            </w:pPr>
+            <w:r>
+              <w:rPr>
+                <w:rFonts w:asciiTheme="majorHAnsi" w:hAnsiTheme="majorHAnsi" w:cstheme="majorHAnsi"/>
+                <w:noProof/>
                 <w:szCs w:val="26"/>
               </w:rPr>
               <w:drawing>
@@ -3334,7 +3524,7 @@
                           <pic:cNvPicPr/>
                         </pic:nvPicPr>
                         <pic:blipFill>
-                          <a:blip r:embed="rId9"/>
+                          <a:blip r:embed="rId11"/>
                           <a:stretch>
                             <a:fillRect/>
                           </a:stretch>
@@ -3377,21 +3567,21 @@
       <w:tr>
         <w:tc>
           <w:tcPr>
-            <w:tcW w:w="4019" w:type="dxa"/>
+            <w:tcW w:w="3946" w:type="dxa"/>
           </w:tcPr>
           <w:p>
             <w:pPr>
               <w:rPr>
                 <w:rFonts w:asciiTheme="majorHAnsi" w:hAnsiTheme="majorHAnsi" w:cstheme="majorHAnsi"/>
-                <w:sz w:val="26"/>
-                <w:szCs w:val="26"/>
-              </w:rPr>
-            </w:pPr>
-            <w:r>
-              <w:rPr>
-                <w:rFonts w:asciiTheme="majorHAnsi" w:hAnsiTheme="majorHAnsi" w:cstheme="majorHAnsi"/>
-                <w:sz w:val="26"/>
-                <w:szCs w:val="26"/>
+                <w:szCs w:val="26"/>
+                <w:lang w:val="vi-VN"/>
+              </w:rPr>
+            </w:pPr>
+            <w:r>
+              <w:rPr>
+                <w:rFonts w:asciiTheme="majorHAnsi" w:hAnsiTheme="majorHAnsi" w:cstheme="majorHAnsi"/>
+                <w:szCs w:val="26"/>
+                <w:lang w:val="vi-VN"/>
               </w:rPr>
               <w:lastRenderedPageBreak/>
               <w:t>Sau đó, người dùng nhập các thông tin vào các ô Date, Bank, Currency để tra cứu thông tin, Messenger để chat rồi bấm vào nút Send</w:t>
@@ -3401,14 +3591,13 @@
             <w:pPr>
               <w:rPr>
                 <w:rFonts w:asciiTheme="majorHAnsi" w:hAnsiTheme="majorHAnsi" w:cstheme="majorHAnsi"/>
-                <w:sz w:val="26"/>
-                <w:szCs w:val="26"/>
-              </w:rPr>
-            </w:pPr>
-            <w:r>
-              <w:rPr>
-                <w:rFonts w:asciiTheme="majorHAnsi" w:hAnsiTheme="majorHAnsi" w:cstheme="majorHAnsi"/>
-                <w:sz w:val="26"/>
+                <w:szCs w:val="26"/>
+              </w:rPr>
+            </w:pPr>
+            <w:r>
+              <w:rPr>
+                <w:rFonts w:asciiTheme="majorHAnsi" w:hAnsiTheme="majorHAnsi" w:cstheme="majorHAnsi"/>
+                <w:noProof/>
                 <w:szCs w:val="26"/>
               </w:rPr>
               <w:drawing>
@@ -3416,154 +3605,6 @@
                   <wp:extent cx="2275716" cy="2796362"/>
                   <wp:effectExtent l="0" t="0" r="0" b="0"/>
                   <wp:docPr id="6" name="Picture 6"/>
-                  <wp:cNvGraphicFramePr>
-                    <a:graphicFrameLocks xmlns:a="http://schemas.openxmlformats.org/drawingml/2006/main" noChangeAspect="1"/>
-                  </wp:cNvGraphicFramePr>
-                  <a:graphic xmlns:a="http://schemas.openxmlformats.org/drawingml/2006/main">
-                    <a:graphicData uri="http://schemas.openxmlformats.org/drawingml/2006/picture">
-                      <pic:pic xmlns:pic="http://schemas.openxmlformats.org/drawingml/2006/picture">
-                        <pic:nvPicPr>
-                          <pic:cNvPr id="1" name=""/>
-                          <pic:cNvPicPr/>
-                        </pic:nvPicPr>
-                        <pic:blipFill>
-                          <a:blip r:embed="rId10"/>
-                          <a:stretch>
-                            <a:fillRect/>
-                          </a:stretch>
-                        </pic:blipFill>
-                        <pic:spPr>
-                          <a:xfrm>
-                            <a:off x="0" y="0"/>
-                            <a:ext cx="2291877" cy="2816220"/>
-                          </a:xfrm>
-                          <a:prstGeom prst="rect">
-                            <a:avLst/>
-                          </a:prstGeom>
-                        </pic:spPr>
-                      </pic:pic>
-                    </a:graphicData>
-                  </a:graphic>
-                </wp:inline>
-              </w:drawing>
-            </w:r>
-          </w:p>
-        </w:tc>
-        <w:tc>
-          <w:tcPr>
-            <w:tcW w:w="4143" w:type="dxa"/>
-          </w:tcPr>
-          <w:p>
-            <w:pPr>
-              <w:rPr>
-                <w:rFonts w:asciiTheme="majorHAnsi" w:hAnsiTheme="majorHAnsi" w:cstheme="majorHAnsi"/>
-                <w:sz w:val="26"/>
-                <w:szCs w:val="26"/>
-              </w:rPr>
-            </w:pPr>
-            <w:r>
-              <w:rPr>
-                <w:rFonts w:asciiTheme="majorHAnsi" w:hAnsiTheme="majorHAnsi" w:cstheme="majorHAnsi"/>
-                <w:sz w:val="26"/>
-                <w:szCs w:val="26"/>
-              </w:rPr>
-              <w:t>Server cũng có thể gửi chat bằng các nhập vào ô Messenger rồi bấm Send</w:t>
-            </w:r>
-          </w:p>
-          <w:p>
-            <w:pPr>
-              <w:rPr>
-                <w:rFonts w:asciiTheme="majorHAnsi" w:hAnsiTheme="majorHAnsi" w:cstheme="majorHAnsi"/>
-                <w:sz w:val="26"/>
-                <w:szCs w:val="26"/>
-              </w:rPr>
-            </w:pPr>
-            <w:r>
-              <w:rPr>
-                <w:rFonts w:asciiTheme="majorHAnsi" w:hAnsiTheme="majorHAnsi" w:cstheme="majorHAnsi"/>
-                <w:sz w:val="26"/>
-                <w:szCs w:val="26"/>
-              </w:rPr>
-              <w:drawing>
-                <wp:inline distT="0" distB="0" distL="0" distR="0" wp14:anchorId="64A03703" wp14:editId="7EDFBFDC">
-                  <wp:extent cx="2371573" cy="2377440"/>
-                  <wp:effectExtent l="0" t="0" r="0" b="0"/>
-                  <wp:docPr id="7" name="Picture 7"/>
-                  <wp:cNvGraphicFramePr>
-                    <a:graphicFrameLocks xmlns:a="http://schemas.openxmlformats.org/drawingml/2006/main" noChangeAspect="1"/>
-                  </wp:cNvGraphicFramePr>
-                  <a:graphic xmlns:a="http://schemas.openxmlformats.org/drawingml/2006/main">
-                    <a:graphicData uri="http://schemas.openxmlformats.org/drawingml/2006/picture">
-                      <pic:pic xmlns:pic="http://schemas.openxmlformats.org/drawingml/2006/picture">
-                        <pic:nvPicPr>
-                          <pic:cNvPr id="1" name=""/>
-                          <pic:cNvPicPr/>
-                        </pic:nvPicPr>
-                        <pic:blipFill>
-                          <a:blip r:embed="rId11"/>
-                          <a:stretch>
-                            <a:fillRect/>
-                          </a:stretch>
-                        </pic:blipFill>
-                        <pic:spPr>
-                          <a:xfrm>
-                            <a:off x="0" y="0"/>
-                            <a:ext cx="2501139" cy="2507327"/>
-                          </a:xfrm>
-                          <a:prstGeom prst="rect">
-                            <a:avLst/>
-                          </a:prstGeom>
-                        </pic:spPr>
-                      </pic:pic>
-                    </a:graphicData>
-                  </a:graphic>
-                </wp:inline>
-              </w:drawing>
-            </w:r>
-          </w:p>
-        </w:tc>
-      </w:tr>
-      <w:tr>
-        <w:tc>
-          <w:tcPr>
-            <w:tcW w:w="4019" w:type="dxa"/>
-          </w:tcPr>
-          <w:p>
-            <w:pPr>
-              <w:rPr>
-                <w:rFonts w:asciiTheme="majorHAnsi" w:hAnsiTheme="majorHAnsi" w:cstheme="majorHAnsi"/>
-                <w:sz w:val="26"/>
-                <w:szCs w:val="26"/>
-              </w:rPr>
-            </w:pPr>
-            <w:r>
-              <w:rPr>
-                <w:rFonts w:asciiTheme="majorHAnsi" w:hAnsiTheme="majorHAnsi" w:cstheme="majorHAnsi"/>
-                <w:sz w:val="26"/>
-                <w:szCs w:val="26"/>
-              </w:rPr>
-              <w:t>Bấm phím Disconnect sẽ ngắt kết nối đên server và đưa người dùng đến giao diện nhập IP và Port</w:t>
-            </w:r>
-          </w:p>
-          <w:p>
-            <w:pPr>
-              <w:rPr>
-                <w:rFonts w:asciiTheme="majorHAnsi" w:hAnsiTheme="majorHAnsi" w:cstheme="majorHAnsi"/>
-                <w:sz w:val="26"/>
-                <w:szCs w:val="26"/>
-              </w:rPr>
-            </w:pPr>
-            <w:r>
-              <w:rPr>
-                <w:rFonts w:asciiTheme="majorHAnsi" w:hAnsiTheme="majorHAnsi" w:cstheme="majorHAnsi"/>
-                <w:sz w:val="26"/>
-                <w:szCs w:val="26"/>
-              </w:rPr>
-              <w:drawing>
-                <wp:inline distT="0" distB="0" distL="0" distR="0" wp14:anchorId="2E05A2F6" wp14:editId="38CE0FA9">
-                  <wp:extent cx="2362438" cy="2307265"/>
-                  <wp:effectExtent l="0" t="0" r="0" b="0"/>
-                  <wp:docPr id="8" name="Picture 8"/>
                   <wp:cNvGraphicFramePr>
                     <a:graphicFrameLocks xmlns:a="http://schemas.openxmlformats.org/drawingml/2006/main" noChangeAspect="1"/>
                   </wp:cNvGraphicFramePr>
@@ -3583,7 +3624,7 @@
                         <pic:spPr>
                           <a:xfrm>
                             <a:off x="0" y="0"/>
-                            <a:ext cx="2379048" cy="2323487"/>
+                            <a:ext cx="2291877" cy="2816220"/>
                           </a:xfrm>
                           <a:prstGeom prst="rect">
                             <a:avLst/>
@@ -3599,52 +3640,41 @@
         </w:tc>
         <w:tc>
           <w:tcPr>
-            <w:tcW w:w="4143" w:type="dxa"/>
+            <w:tcW w:w="4216" w:type="dxa"/>
           </w:tcPr>
           <w:p>
             <w:pPr>
               <w:rPr>
                 <w:rFonts w:asciiTheme="majorHAnsi" w:hAnsiTheme="majorHAnsi" w:cstheme="majorHAnsi"/>
-                <w:sz w:val="26"/>
-                <w:szCs w:val="26"/>
-              </w:rPr>
-            </w:pPr>
-            <w:r>
-              <w:rPr>
-                <w:rFonts w:asciiTheme="majorHAnsi" w:hAnsiTheme="majorHAnsi" w:cstheme="majorHAnsi"/>
-                <w:sz w:val="26"/>
-                <w:szCs w:val="26"/>
-              </w:rPr>
-              <w:t xml:space="preserve">Bấm phím Disconnect sẽ ngắt kết nối </w:t>
-            </w:r>
-            <w:r>
-              <w:rPr>
-                <w:rFonts w:asciiTheme="majorHAnsi" w:hAnsiTheme="majorHAnsi" w:cstheme="majorHAnsi"/>
-                <w:sz w:val="26"/>
-                <w:szCs w:val="26"/>
-              </w:rPr>
-              <w:t>toàn bộ Client</w:t>
-            </w:r>
-          </w:p>
-          <w:p>
-            <w:pPr>
-              <w:rPr>
-                <w:rFonts w:asciiTheme="majorHAnsi" w:hAnsiTheme="majorHAnsi" w:cstheme="majorHAnsi"/>
-                <w:sz w:val="26"/>
-                <w:szCs w:val="26"/>
-              </w:rPr>
-            </w:pPr>
-            <w:r>
-              <w:rPr>
-                <w:rFonts w:asciiTheme="majorHAnsi" w:hAnsiTheme="majorHAnsi" w:cstheme="majorHAnsi"/>
-                <w:sz w:val="26"/>
+                <w:szCs w:val="26"/>
+              </w:rPr>
+            </w:pPr>
+            <w:r>
+              <w:rPr>
+                <w:rFonts w:asciiTheme="majorHAnsi" w:hAnsiTheme="majorHAnsi" w:cstheme="majorHAnsi"/>
+                <w:szCs w:val="26"/>
+              </w:rPr>
+              <w:t>Server cũng có thể gửi chat bằng các nhập vào ô Messenger rồi bấm Send</w:t>
+            </w:r>
+          </w:p>
+          <w:p>
+            <w:pPr>
+              <w:rPr>
+                <w:rFonts w:asciiTheme="majorHAnsi" w:hAnsiTheme="majorHAnsi" w:cstheme="majorHAnsi"/>
+                <w:szCs w:val="26"/>
+              </w:rPr>
+            </w:pPr>
+            <w:r>
+              <w:rPr>
+                <w:rFonts w:asciiTheme="majorHAnsi" w:hAnsiTheme="majorHAnsi" w:cstheme="majorHAnsi"/>
+                <w:noProof/>
                 <w:szCs w:val="26"/>
               </w:rPr>
               <w:drawing>
-                <wp:inline distT="0" distB="0" distL="0" distR="0" wp14:anchorId="43607F1F" wp14:editId="5BE94A62">
-                  <wp:extent cx="2540627" cy="2445488"/>
+                <wp:inline distT="0" distB="0" distL="0" distR="0" wp14:anchorId="64A03703" wp14:editId="7EDFBFDC">
+                  <wp:extent cx="2371573" cy="2377440"/>
                   <wp:effectExtent l="0" t="0" r="0" b="0"/>
-                  <wp:docPr id="9" name="Picture 9"/>
+                  <wp:docPr id="7" name="Picture 7"/>
                   <wp:cNvGraphicFramePr>
                     <a:graphicFrameLocks xmlns:a="http://schemas.openxmlformats.org/drawingml/2006/main" noChangeAspect="1"/>
                   </wp:cNvGraphicFramePr>
@@ -3664,6 +3694,150 @@
                         <pic:spPr>
                           <a:xfrm>
                             <a:off x="0" y="0"/>
+                            <a:ext cx="2501139" cy="2507327"/>
+                          </a:xfrm>
+                          <a:prstGeom prst="rect">
+                            <a:avLst/>
+                          </a:prstGeom>
+                        </pic:spPr>
+                      </pic:pic>
+                    </a:graphicData>
+                  </a:graphic>
+                </wp:inline>
+              </w:drawing>
+            </w:r>
+          </w:p>
+        </w:tc>
+      </w:tr>
+      <w:tr>
+        <w:tc>
+          <w:tcPr>
+            <w:tcW w:w="3946" w:type="dxa"/>
+          </w:tcPr>
+          <w:p>
+            <w:pPr>
+              <w:rPr>
+                <w:rFonts w:asciiTheme="majorHAnsi" w:hAnsiTheme="majorHAnsi" w:cstheme="majorHAnsi"/>
+                <w:szCs w:val="26"/>
+                <w:lang w:val="vi-VN"/>
+              </w:rPr>
+            </w:pPr>
+            <w:r>
+              <w:rPr>
+                <w:rFonts w:asciiTheme="majorHAnsi" w:hAnsiTheme="majorHAnsi" w:cstheme="majorHAnsi"/>
+                <w:szCs w:val="26"/>
+                <w:lang w:val="vi-VN"/>
+              </w:rPr>
+              <w:t>Bấm phím Disconnect sẽ ngắt kết nối đên server và đưa người dùng đến giao diện nhập IP và Port</w:t>
+            </w:r>
+          </w:p>
+          <w:p>
+            <w:pPr>
+              <w:rPr>
+                <w:rFonts w:asciiTheme="majorHAnsi" w:hAnsiTheme="majorHAnsi" w:cstheme="majorHAnsi"/>
+                <w:szCs w:val="26"/>
+              </w:rPr>
+            </w:pPr>
+            <w:r>
+              <w:rPr>
+                <w:rFonts w:asciiTheme="majorHAnsi" w:hAnsiTheme="majorHAnsi" w:cstheme="majorHAnsi"/>
+                <w:noProof/>
+                <w:szCs w:val="26"/>
+              </w:rPr>
+              <w:drawing>
+                <wp:inline distT="0" distB="0" distL="0" distR="0" wp14:anchorId="2E05A2F6" wp14:editId="38CE0FA9">
+                  <wp:extent cx="2362438" cy="2307265"/>
+                  <wp:effectExtent l="0" t="0" r="0" b="0"/>
+                  <wp:docPr id="8" name="Picture 8"/>
+                  <wp:cNvGraphicFramePr>
+                    <a:graphicFrameLocks xmlns:a="http://schemas.openxmlformats.org/drawingml/2006/main" noChangeAspect="1"/>
+                  </wp:cNvGraphicFramePr>
+                  <a:graphic xmlns:a="http://schemas.openxmlformats.org/drawingml/2006/main">
+                    <a:graphicData uri="http://schemas.openxmlformats.org/drawingml/2006/picture">
+                      <pic:pic xmlns:pic="http://schemas.openxmlformats.org/drawingml/2006/picture">
+                        <pic:nvPicPr>
+                          <pic:cNvPr id="1" name=""/>
+                          <pic:cNvPicPr/>
+                        </pic:nvPicPr>
+                        <pic:blipFill>
+                          <a:blip r:embed="rId14"/>
+                          <a:stretch>
+                            <a:fillRect/>
+                          </a:stretch>
+                        </pic:blipFill>
+                        <pic:spPr>
+                          <a:xfrm>
+                            <a:off x="0" y="0"/>
+                            <a:ext cx="2379048" cy="2323487"/>
+                          </a:xfrm>
+                          <a:prstGeom prst="rect">
+                            <a:avLst/>
+                          </a:prstGeom>
+                        </pic:spPr>
+                      </pic:pic>
+                    </a:graphicData>
+                  </a:graphic>
+                </wp:inline>
+              </w:drawing>
+            </w:r>
+          </w:p>
+        </w:tc>
+        <w:tc>
+          <w:tcPr>
+            <w:tcW w:w="4216" w:type="dxa"/>
+          </w:tcPr>
+          <w:p>
+            <w:pPr>
+              <w:rPr>
+                <w:rFonts w:asciiTheme="majorHAnsi" w:hAnsiTheme="majorHAnsi" w:cstheme="majorHAnsi"/>
+                <w:szCs w:val="26"/>
+              </w:rPr>
+            </w:pPr>
+            <w:r>
+              <w:rPr>
+                <w:rFonts w:asciiTheme="majorHAnsi" w:hAnsiTheme="majorHAnsi" w:cstheme="majorHAnsi"/>
+                <w:szCs w:val="26"/>
+              </w:rPr>
+              <w:t>Bấm phím Disconnect sẽ ngắt kết nối toàn bộ Client</w:t>
+            </w:r>
+          </w:p>
+          <w:p>
+            <w:pPr>
+              <w:rPr>
+                <w:rFonts w:asciiTheme="majorHAnsi" w:hAnsiTheme="majorHAnsi" w:cstheme="majorHAnsi"/>
+                <w:szCs w:val="26"/>
+              </w:rPr>
+            </w:pPr>
+            <w:r>
+              <w:rPr>
+                <w:rFonts w:asciiTheme="majorHAnsi" w:hAnsiTheme="majorHAnsi" w:cstheme="majorHAnsi"/>
+                <w:noProof/>
+                <w:szCs w:val="26"/>
+              </w:rPr>
+              <w:drawing>
+                <wp:inline distT="0" distB="0" distL="0" distR="0" wp14:anchorId="43607F1F" wp14:editId="5BE94A62">
+                  <wp:extent cx="2540627" cy="2445488"/>
+                  <wp:effectExtent l="0" t="0" r="0" b="0"/>
+                  <wp:docPr id="9" name="Picture 9"/>
+                  <wp:cNvGraphicFramePr>
+                    <a:graphicFrameLocks xmlns:a="http://schemas.openxmlformats.org/drawingml/2006/main" noChangeAspect="1"/>
+                  </wp:cNvGraphicFramePr>
+                  <a:graphic xmlns:a="http://schemas.openxmlformats.org/drawingml/2006/main">
+                    <a:graphicData uri="http://schemas.openxmlformats.org/drawingml/2006/picture">
+                      <pic:pic xmlns:pic="http://schemas.openxmlformats.org/drawingml/2006/picture">
+                        <pic:nvPicPr>
+                          <pic:cNvPr id="1" name=""/>
+                          <pic:cNvPicPr/>
+                        </pic:nvPicPr>
+                        <pic:blipFill>
+                          <a:blip r:embed="rId15"/>
+                          <a:stretch>
+                            <a:fillRect/>
+                          </a:stretch>
+                        </pic:blipFill>
+                        <pic:spPr>
+                          <a:xfrm>
+                            <a:off x="0" y="0"/>
                             <a:ext cx="2546783" cy="2451413"/>
                           </a:xfrm>
                           <a:prstGeom prst="rect">
@@ -3681,7 +3855,6 @@
             <w:pPr>
               <w:rPr>
                 <w:rFonts w:asciiTheme="majorHAnsi" w:hAnsiTheme="majorHAnsi" w:cstheme="majorHAnsi"/>
-                <w:sz w:val="26"/>
                 <w:szCs w:val="26"/>
               </w:rPr>
             </w:pPr>
@@ -3694,7 +3867,6 @@
         <w:ind w:left="1080"/>
         <w:rPr>
           <w:rFonts w:asciiTheme="majorHAnsi" w:hAnsiTheme="majorHAnsi" w:cstheme="majorHAnsi"/>
-          <w:sz w:val="26"/>
           <w:szCs w:val="26"/>
         </w:rPr>
       </w:pPr>
@@ -3703,14 +3875,12 @@
       <w:pPr>
         <w:rPr>
           <w:rFonts w:asciiTheme="majorHAnsi" w:hAnsiTheme="majorHAnsi" w:cstheme="majorHAnsi"/>
-          <w:sz w:val="26"/>
           <w:szCs w:val="26"/>
         </w:rPr>
       </w:pPr>
       <w:r>
         <w:rPr>
           <w:rFonts w:asciiTheme="majorHAnsi" w:hAnsiTheme="majorHAnsi" w:cstheme="majorHAnsi"/>
-          <w:sz w:val="26"/>
           <w:szCs w:val="26"/>
         </w:rPr>
         <w:br w:type="page"/>
@@ -3758,7 +3928,6 @@
                 <w:rFonts w:asciiTheme="majorHAnsi" w:hAnsiTheme="majorHAnsi" w:cstheme="majorHAnsi"/>
                 <w:b/>
                 <w:bCs/>
-                <w:sz w:val="26"/>
                 <w:szCs w:val="26"/>
               </w:rPr>
             </w:pPr>
@@ -3767,7 +3936,6 @@
                 <w:rFonts w:asciiTheme="majorHAnsi" w:hAnsiTheme="majorHAnsi" w:cstheme="majorHAnsi"/>
                 <w:b/>
                 <w:bCs/>
-                <w:sz w:val="26"/>
                 <w:szCs w:val="26"/>
               </w:rPr>
               <w:t>Thành viên</w:t>
@@ -3785,7 +3953,6 @@
                 <w:rFonts w:asciiTheme="majorHAnsi" w:hAnsiTheme="majorHAnsi" w:cstheme="majorHAnsi"/>
                 <w:b/>
                 <w:bCs/>
-                <w:sz w:val="26"/>
                 <w:szCs w:val="26"/>
               </w:rPr>
             </w:pPr>
@@ -3794,7 +3961,6 @@
                 <w:rFonts w:asciiTheme="majorHAnsi" w:hAnsiTheme="majorHAnsi" w:cstheme="majorHAnsi"/>
                 <w:b/>
                 <w:bCs/>
-                <w:sz w:val="26"/>
                 <w:szCs w:val="26"/>
               </w:rPr>
               <w:t>Công việc</w:t>
@@ -3812,7 +3978,6 @@
                 <w:rFonts w:asciiTheme="majorHAnsi" w:hAnsiTheme="majorHAnsi" w:cstheme="majorHAnsi"/>
                 <w:b/>
                 <w:bCs/>
-                <w:sz w:val="26"/>
                 <w:szCs w:val="26"/>
               </w:rPr>
             </w:pPr>
@@ -3821,7 +3986,6 @@
                 <w:rFonts w:asciiTheme="majorHAnsi" w:hAnsiTheme="majorHAnsi" w:cstheme="majorHAnsi"/>
                 <w:b/>
                 <w:bCs/>
-                <w:sz w:val="26"/>
                 <w:szCs w:val="26"/>
               </w:rPr>
               <w:t>Ghi chú</w:t>
@@ -3838,14 +4002,12 @@
             <w:pPr>
               <w:rPr>
                 <w:rFonts w:asciiTheme="majorHAnsi" w:hAnsiTheme="majorHAnsi" w:cstheme="majorHAnsi"/>
-                <w:sz w:val="26"/>
-                <w:szCs w:val="26"/>
-              </w:rPr>
-            </w:pPr>
-            <w:r>
-              <w:rPr>
-                <w:rFonts w:asciiTheme="majorHAnsi" w:hAnsiTheme="majorHAnsi" w:cstheme="majorHAnsi"/>
-                <w:sz w:val="26"/>
+                <w:szCs w:val="26"/>
+              </w:rPr>
+            </w:pPr>
+            <w:r>
+              <w:rPr>
+                <w:rFonts w:asciiTheme="majorHAnsi" w:hAnsiTheme="majorHAnsi" w:cstheme="majorHAnsi"/>
                 <w:szCs w:val="26"/>
               </w:rPr>
               <w:t>Nguyễn Nhật Nguyên - 20120339</w:t>
@@ -3867,14 +4029,12 @@
               <w:jc w:val="both"/>
               <w:rPr>
                 <w:rFonts w:asciiTheme="majorHAnsi" w:hAnsiTheme="majorHAnsi" w:cstheme="majorHAnsi"/>
-                <w:sz w:val="26"/>
-                <w:szCs w:val="26"/>
-              </w:rPr>
-            </w:pPr>
-            <w:r>
-              <w:rPr>
-                <w:rFonts w:asciiTheme="majorHAnsi" w:hAnsiTheme="majorHAnsi" w:cstheme="majorHAnsi"/>
-                <w:sz w:val="26"/>
+                <w:szCs w:val="26"/>
+              </w:rPr>
+            </w:pPr>
+            <w:r>
+              <w:rPr>
+                <w:rFonts w:asciiTheme="majorHAnsi" w:hAnsiTheme="majorHAnsi" w:cstheme="majorHAnsi"/>
                 <w:szCs w:val="26"/>
               </w:rPr>
               <w:t>Làm hàm gửi API key, lấy dữ liệu từ web, phân tách dữ liệu gửi về.</w:t>
@@ -3891,14 +4051,12 @@
               <w:jc w:val="both"/>
               <w:rPr>
                 <w:rFonts w:asciiTheme="majorHAnsi" w:hAnsiTheme="majorHAnsi" w:cstheme="majorHAnsi"/>
-                <w:sz w:val="26"/>
-                <w:szCs w:val="26"/>
-              </w:rPr>
-            </w:pPr>
-            <w:r>
-              <w:rPr>
-                <w:rFonts w:asciiTheme="majorHAnsi" w:hAnsiTheme="majorHAnsi" w:cstheme="majorHAnsi"/>
-                <w:sz w:val="26"/>
+                <w:szCs w:val="26"/>
+              </w:rPr>
+            </w:pPr>
+            <w:r>
+              <w:rPr>
+                <w:rFonts w:asciiTheme="majorHAnsi" w:hAnsiTheme="majorHAnsi" w:cstheme="majorHAnsi"/>
                 <w:szCs w:val="26"/>
               </w:rPr>
               <w:t>Chạy thử chương trình.</w:t>
@@ -3915,14 +4073,12 @@
               <w:jc w:val="both"/>
               <w:rPr>
                 <w:rFonts w:asciiTheme="majorHAnsi" w:hAnsiTheme="majorHAnsi" w:cstheme="majorHAnsi"/>
-                <w:sz w:val="26"/>
-                <w:szCs w:val="26"/>
-              </w:rPr>
-            </w:pPr>
-            <w:r>
-              <w:rPr>
-                <w:rFonts w:asciiTheme="majorHAnsi" w:hAnsiTheme="majorHAnsi" w:cstheme="majorHAnsi"/>
-                <w:sz w:val="26"/>
+                <w:szCs w:val="26"/>
+              </w:rPr>
+            </w:pPr>
+            <w:r>
+              <w:rPr>
+                <w:rFonts w:asciiTheme="majorHAnsi" w:hAnsiTheme="majorHAnsi" w:cstheme="majorHAnsi"/>
                 <w:szCs w:val="26"/>
               </w:rPr>
               <w:t>Sửa lỗi, debug.</w:t>
@@ -3939,14 +4095,12 @@
               <w:jc w:val="both"/>
               <w:rPr>
                 <w:rFonts w:asciiTheme="majorHAnsi" w:hAnsiTheme="majorHAnsi" w:cstheme="majorHAnsi"/>
-                <w:sz w:val="26"/>
-                <w:szCs w:val="26"/>
-              </w:rPr>
-            </w:pPr>
-            <w:r>
-              <w:rPr>
-                <w:rFonts w:asciiTheme="majorHAnsi" w:hAnsiTheme="majorHAnsi" w:cstheme="majorHAnsi"/>
-                <w:sz w:val="26"/>
+                <w:szCs w:val="26"/>
+              </w:rPr>
+            </w:pPr>
+            <w:r>
+              <w:rPr>
+                <w:rFonts w:asciiTheme="majorHAnsi" w:hAnsiTheme="majorHAnsi" w:cstheme="majorHAnsi"/>
                 <w:szCs w:val="26"/>
               </w:rPr>
               <w:t>Ghép nối bài làm của các thành viên trong nhóm</w:t>
@@ -3961,7 +4115,6 @@
             <w:pPr>
               <w:rPr>
                 <w:rFonts w:asciiTheme="majorHAnsi" w:hAnsiTheme="majorHAnsi" w:cstheme="majorHAnsi"/>
-                <w:sz w:val="26"/>
                 <w:szCs w:val="26"/>
               </w:rPr>
             </w:pPr>
@@ -3977,14 +4130,12 @@
             <w:pPr>
               <w:rPr>
                 <w:rFonts w:asciiTheme="majorHAnsi" w:hAnsiTheme="majorHAnsi" w:cstheme="majorHAnsi"/>
-                <w:sz w:val="26"/>
-                <w:szCs w:val="26"/>
-              </w:rPr>
-            </w:pPr>
-            <w:r>
-              <w:rPr>
-                <w:rFonts w:asciiTheme="majorHAnsi" w:hAnsiTheme="majorHAnsi" w:cstheme="majorHAnsi"/>
-                <w:sz w:val="26"/>
+                <w:szCs w:val="26"/>
+              </w:rPr>
+            </w:pPr>
+            <w:r>
+              <w:rPr>
+                <w:rFonts w:asciiTheme="majorHAnsi" w:hAnsiTheme="majorHAnsi" w:cstheme="majorHAnsi"/>
                 <w:szCs w:val="26"/>
               </w:rPr>
               <w:t>Hà Xuân Trường - 20120391</w:t>
@@ -4006,14 +4157,12 @@
               <w:jc w:val="both"/>
               <w:rPr>
                 <w:rFonts w:asciiTheme="majorHAnsi" w:hAnsiTheme="majorHAnsi" w:cstheme="majorHAnsi"/>
-                <w:sz w:val="26"/>
-                <w:szCs w:val="26"/>
-              </w:rPr>
-            </w:pPr>
-            <w:r>
-              <w:rPr>
-                <w:rFonts w:asciiTheme="majorHAnsi" w:hAnsiTheme="majorHAnsi" w:cstheme="majorHAnsi"/>
-                <w:sz w:val="26"/>
+                <w:szCs w:val="26"/>
+              </w:rPr>
+            </w:pPr>
+            <w:r>
+              <w:rPr>
+                <w:rFonts w:asciiTheme="majorHAnsi" w:hAnsiTheme="majorHAnsi" w:cstheme="majorHAnsi"/>
                 <w:szCs w:val="26"/>
               </w:rPr>
               <w:t>Làm phần giao diện</w:t>
@@ -4030,14 +4179,12 @@
               <w:jc w:val="both"/>
               <w:rPr>
                 <w:rFonts w:asciiTheme="majorHAnsi" w:hAnsiTheme="majorHAnsi" w:cstheme="majorHAnsi"/>
-                <w:sz w:val="26"/>
-                <w:szCs w:val="26"/>
-              </w:rPr>
-            </w:pPr>
-            <w:r>
-              <w:rPr>
-                <w:rFonts w:asciiTheme="majorHAnsi" w:hAnsiTheme="majorHAnsi" w:cstheme="majorHAnsi"/>
-                <w:sz w:val="26"/>
+                <w:szCs w:val="26"/>
+              </w:rPr>
+            </w:pPr>
+            <w:r>
+              <w:rPr>
+                <w:rFonts w:asciiTheme="majorHAnsi" w:hAnsiTheme="majorHAnsi" w:cstheme="majorHAnsi"/>
                 <w:szCs w:val="26"/>
               </w:rPr>
               <w:t>Sửa lỗi, debug</w:t>
@@ -4054,14 +4201,12 @@
               <w:jc w:val="both"/>
               <w:rPr>
                 <w:rFonts w:asciiTheme="majorHAnsi" w:hAnsiTheme="majorHAnsi" w:cstheme="majorHAnsi"/>
-                <w:sz w:val="26"/>
-                <w:szCs w:val="26"/>
-              </w:rPr>
-            </w:pPr>
-            <w:r>
-              <w:rPr>
-                <w:rFonts w:asciiTheme="majorHAnsi" w:hAnsiTheme="majorHAnsi" w:cstheme="majorHAnsi"/>
-                <w:sz w:val="26"/>
+                <w:szCs w:val="26"/>
+              </w:rPr>
+            </w:pPr>
+            <w:r>
+              <w:rPr>
+                <w:rFonts w:asciiTheme="majorHAnsi" w:hAnsiTheme="majorHAnsi" w:cstheme="majorHAnsi"/>
                 <w:szCs w:val="26"/>
               </w:rPr>
               <w:t>Hướng dẫn cho các thành viên khác cách sử dụng GUI</w:t>
@@ -4076,7 +4221,6 @@
             <w:pPr>
               <w:rPr>
                 <w:rFonts w:asciiTheme="majorHAnsi" w:hAnsiTheme="majorHAnsi" w:cstheme="majorHAnsi"/>
-                <w:sz w:val="26"/>
                 <w:szCs w:val="26"/>
               </w:rPr>
             </w:pPr>
@@ -4092,14 +4236,12 @@
             <w:pPr>
               <w:rPr>
                 <w:rFonts w:asciiTheme="majorHAnsi" w:hAnsiTheme="majorHAnsi" w:cstheme="majorHAnsi"/>
-                <w:sz w:val="26"/>
-                <w:szCs w:val="26"/>
-              </w:rPr>
-            </w:pPr>
-            <w:r>
-              <w:rPr>
-                <w:rFonts w:asciiTheme="majorHAnsi" w:hAnsiTheme="majorHAnsi" w:cstheme="majorHAnsi"/>
-                <w:sz w:val="26"/>
+                <w:szCs w:val="26"/>
+              </w:rPr>
+            </w:pPr>
+            <w:r>
+              <w:rPr>
+                <w:rFonts w:asciiTheme="majorHAnsi" w:hAnsiTheme="majorHAnsi" w:cstheme="majorHAnsi"/>
                 <w:szCs w:val="26"/>
               </w:rPr>
               <w:t>Trịnh Lê Nguyên Vũ – 20120630</w:t>
@@ -4121,14 +4263,12 @@
               <w:jc w:val="both"/>
               <w:rPr>
                 <w:rFonts w:asciiTheme="majorHAnsi" w:hAnsiTheme="majorHAnsi" w:cstheme="majorHAnsi"/>
-                <w:sz w:val="26"/>
-                <w:szCs w:val="26"/>
-              </w:rPr>
-            </w:pPr>
-            <w:r>
-              <w:rPr>
-                <w:rFonts w:asciiTheme="majorHAnsi" w:hAnsiTheme="majorHAnsi" w:cstheme="majorHAnsi"/>
-                <w:sz w:val="26"/>
+                <w:szCs w:val="26"/>
+              </w:rPr>
+            </w:pPr>
+            <w:r>
+              <w:rPr>
+                <w:rFonts w:asciiTheme="majorHAnsi" w:hAnsiTheme="majorHAnsi" w:cstheme="majorHAnsi"/>
                 <w:szCs w:val="26"/>
               </w:rPr>
               <w:t>Viết thân chương trình file Client và Server.</w:t>
@@ -4145,14 +4285,12 @@
               <w:jc w:val="both"/>
               <w:rPr>
                 <w:rFonts w:asciiTheme="majorHAnsi" w:hAnsiTheme="majorHAnsi" w:cstheme="majorHAnsi"/>
-                <w:sz w:val="26"/>
-                <w:szCs w:val="26"/>
-              </w:rPr>
-            </w:pPr>
-            <w:r>
-              <w:rPr>
-                <w:rFonts w:asciiTheme="majorHAnsi" w:hAnsiTheme="majorHAnsi" w:cstheme="majorHAnsi"/>
-                <w:sz w:val="26"/>
+                <w:szCs w:val="26"/>
+              </w:rPr>
+            </w:pPr>
+            <w:r>
+              <w:rPr>
+                <w:rFonts w:asciiTheme="majorHAnsi" w:hAnsiTheme="majorHAnsi" w:cstheme="majorHAnsi"/>
                 <w:szCs w:val="26"/>
               </w:rPr>
               <w:t>Làm hàm đăng ký, đăng nhập,</w:t>
@@ -4160,7 +4298,6 @@
             <w:r>
               <w:rPr>
                 <w:rFonts w:asciiTheme="majorHAnsi" w:hAnsiTheme="majorHAnsi" w:cstheme="majorHAnsi"/>
-                <w:sz w:val="26"/>
                 <w:szCs w:val="26"/>
               </w:rPr>
               <w:t xml:space="preserve"> </w:t>
@@ -4168,7 +4305,6 @@
             <w:r>
               <w:rPr>
                 <w:rFonts w:asciiTheme="majorHAnsi" w:hAnsiTheme="majorHAnsi" w:cstheme="majorHAnsi"/>
-                <w:sz w:val="26"/>
                 <w:szCs w:val="26"/>
               </w:rPr>
               <w:t>xử</w:t>
@@ -4176,7 +4312,6 @@
             <w:r>
               <w:rPr>
                 <w:rFonts w:asciiTheme="majorHAnsi" w:hAnsiTheme="majorHAnsi" w:cstheme="majorHAnsi"/>
-                <w:sz w:val="26"/>
                 <w:szCs w:val="26"/>
               </w:rPr>
               <w:t xml:space="preserve"> lí multithreading, socket, </w:t>
@@ -4184,7 +4319,6 @@
             <w:r>
               <w:rPr>
                 <w:rFonts w:asciiTheme="majorHAnsi" w:hAnsiTheme="majorHAnsi" w:cstheme="majorHAnsi"/>
-                <w:sz w:val="26"/>
                 <w:szCs w:val="26"/>
               </w:rPr>
               <w:t>xử lí database, hẹn giờ lấy dữ liệu</w:t>
@@ -4201,14 +4335,12 @@
               <w:jc w:val="both"/>
               <w:rPr>
                 <w:rFonts w:asciiTheme="majorHAnsi" w:hAnsiTheme="majorHAnsi" w:cstheme="majorHAnsi"/>
-                <w:sz w:val="26"/>
-                <w:szCs w:val="26"/>
-              </w:rPr>
-            </w:pPr>
-            <w:r>
-              <w:rPr>
-                <w:rFonts w:asciiTheme="majorHAnsi" w:hAnsiTheme="majorHAnsi" w:cstheme="majorHAnsi"/>
-                <w:sz w:val="26"/>
+                <w:szCs w:val="26"/>
+              </w:rPr>
+            </w:pPr>
+            <w:r>
+              <w:rPr>
+                <w:rFonts w:asciiTheme="majorHAnsi" w:hAnsiTheme="majorHAnsi" w:cstheme="majorHAnsi"/>
                 <w:szCs w:val="26"/>
               </w:rPr>
               <w:t>Chạy thử chương trình</w:t>
@@ -4225,14 +4357,12 @@
               <w:jc w:val="both"/>
               <w:rPr>
                 <w:rFonts w:asciiTheme="majorHAnsi" w:hAnsiTheme="majorHAnsi" w:cstheme="majorHAnsi"/>
-                <w:sz w:val="26"/>
-                <w:szCs w:val="26"/>
-              </w:rPr>
-            </w:pPr>
-            <w:r>
-              <w:rPr>
-                <w:rFonts w:asciiTheme="majorHAnsi" w:hAnsiTheme="majorHAnsi" w:cstheme="majorHAnsi"/>
-                <w:sz w:val="26"/>
+                <w:szCs w:val="26"/>
+              </w:rPr>
+            </w:pPr>
+            <w:r>
+              <w:rPr>
+                <w:rFonts w:asciiTheme="majorHAnsi" w:hAnsiTheme="majorHAnsi" w:cstheme="majorHAnsi"/>
                 <w:szCs w:val="26"/>
               </w:rPr>
               <w:t>Sửa lỗi, debug</w:t>
@@ -4249,14 +4379,12 @@
               <w:jc w:val="both"/>
               <w:rPr>
                 <w:rFonts w:asciiTheme="majorHAnsi" w:hAnsiTheme="majorHAnsi" w:cstheme="majorHAnsi"/>
-                <w:sz w:val="26"/>
-                <w:szCs w:val="26"/>
-              </w:rPr>
-            </w:pPr>
-            <w:r>
-              <w:rPr>
-                <w:rFonts w:asciiTheme="majorHAnsi" w:hAnsiTheme="majorHAnsi" w:cstheme="majorHAnsi"/>
-                <w:sz w:val="26"/>
+                <w:szCs w:val="26"/>
+              </w:rPr>
+            </w:pPr>
+            <w:r>
+              <w:rPr>
+                <w:rFonts w:asciiTheme="majorHAnsi" w:hAnsiTheme="majorHAnsi" w:cstheme="majorHAnsi"/>
                 <w:szCs w:val="26"/>
               </w:rPr>
               <w:t>Ghép nối bài làm của các thành viên trong nhóm</w:t>
@@ -4271,7 +4399,6 @@
             <w:pPr>
               <w:rPr>
                 <w:rFonts w:asciiTheme="majorHAnsi" w:hAnsiTheme="majorHAnsi" w:cstheme="majorHAnsi"/>
-                <w:sz w:val="26"/>
                 <w:szCs w:val="26"/>
               </w:rPr>
             </w:pPr>
@@ -4279,6 +4406,13 @@
         </w:tc>
       </w:tr>
     </w:tbl>
+    <w:p>
+      <w:pPr>
+        <w:rPr>
+          <w:lang w:val="en-US"/>
+        </w:rPr>
+      </w:pPr>
+    </w:p>
     <w:p>
       <w:pPr>
         <w:pStyle w:val="Heading1"/>
@@ -4308,14 +4442,12 @@
         <w:jc w:val="both"/>
         <w:rPr>
           <w:rFonts w:asciiTheme="majorHAnsi" w:hAnsiTheme="majorHAnsi" w:cstheme="majorHAnsi"/>
-          <w:sz w:val="26"/>
           <w:szCs w:val="26"/>
         </w:rPr>
       </w:pPr>
       <w:r>
         <w:rPr>
           <w:rFonts w:asciiTheme="majorHAnsi" w:hAnsiTheme="majorHAnsi" w:cstheme="majorHAnsi"/>
-          <w:sz w:val="26"/>
           <w:szCs w:val="26"/>
         </w:rPr>
         <w:t xml:space="preserve">TCP </w:t>
@@ -4323,7 +4455,6 @@
       <w:r>
         <w:rPr>
           <w:rFonts w:asciiTheme="majorHAnsi" w:hAnsiTheme="majorHAnsi" w:cstheme="majorHAnsi"/>
-          <w:sz w:val="26"/>
           <w:szCs w:val="26"/>
         </w:rPr>
         <w:t>Socket</w:t>
@@ -4331,17 +4462,15 @@
       <w:r>
         <w:rPr>
           <w:rFonts w:asciiTheme="majorHAnsi" w:hAnsiTheme="majorHAnsi" w:cstheme="majorHAnsi"/>
-          <w:sz w:val="26"/>
           <w:szCs w:val="26"/>
         </w:rPr>
         <w:t xml:space="preserve">: </w:t>
       </w:r>
-      <w:hyperlink r:id="rId14" w:history="1">
+      <w:hyperlink r:id="rId16" w:history="1">
         <w:r>
           <w:rPr>
             <w:rStyle w:val="Hyperlink"/>
             <w:rFonts w:asciiTheme="majorHAnsi" w:hAnsiTheme="majorHAnsi" w:cstheme="majorHAnsi"/>
-            <w:sz w:val="26"/>
             <w:szCs w:val="26"/>
           </w:rPr>
           <w:t>Tai_lieu_Socket.zip - Google Drive</w:t>
@@ -4350,7 +4479,6 @@
       <w:r>
         <w:rPr>
           <w:rFonts w:asciiTheme="majorHAnsi" w:hAnsiTheme="majorHAnsi" w:cstheme="majorHAnsi"/>
-          <w:sz w:val="26"/>
           <w:szCs w:val="26"/>
         </w:rPr>
         <w:t>.</w:t>
@@ -4367,24 +4495,21 @@
         <w:jc w:val="both"/>
         <w:rPr>
           <w:rFonts w:asciiTheme="majorHAnsi" w:hAnsiTheme="majorHAnsi" w:cstheme="majorHAnsi"/>
-          <w:sz w:val="26"/>
           <w:szCs w:val="26"/>
         </w:rPr>
       </w:pPr>
       <w:r>
         <w:rPr>
           <w:rFonts w:asciiTheme="majorHAnsi" w:hAnsiTheme="majorHAnsi" w:cstheme="majorHAnsi"/>
-          <w:sz w:val="26"/>
           <w:szCs w:val="26"/>
         </w:rPr>
         <w:t xml:space="preserve">Xử lí database, sử dụng thư viện sqlite: </w:t>
       </w:r>
-      <w:hyperlink r:id="rId15" w:history="1">
+      <w:hyperlink r:id="rId17" w:history="1">
         <w:r>
           <w:rPr>
             <w:rStyle w:val="Hyperlink"/>
             <w:rFonts w:asciiTheme="majorHAnsi" w:hAnsiTheme="majorHAnsi" w:cstheme="majorHAnsi"/>
-            <w:sz w:val="26"/>
             <w:szCs w:val="26"/>
           </w:rPr>
           <w:t>SQLite - Python (tutorialspoint.com)</w:t>
@@ -4402,24 +4527,21 @@
         <w:jc w:val="both"/>
         <w:rPr>
           <w:rFonts w:asciiTheme="majorHAnsi" w:hAnsiTheme="majorHAnsi" w:cstheme="majorHAnsi"/>
-          <w:sz w:val="26"/>
           <w:szCs w:val="26"/>
         </w:rPr>
       </w:pPr>
       <w:r>
         <w:rPr>
           <w:rFonts w:asciiTheme="majorHAnsi" w:hAnsiTheme="majorHAnsi" w:cstheme="majorHAnsi"/>
-          <w:sz w:val="26"/>
           <w:szCs w:val="26"/>
         </w:rPr>
         <w:t xml:space="preserve">Hẹn giờ lấy dữ liệu: </w:t>
       </w:r>
-      <w:hyperlink r:id="rId16" w:history="1">
+      <w:hyperlink r:id="rId18" w:history="1">
         <w:r>
           <w:rPr>
             <w:rStyle w:val="Hyperlink"/>
             <w:rFonts w:asciiTheme="majorHAnsi" w:hAnsiTheme="majorHAnsi" w:cstheme="majorHAnsi"/>
-            <w:sz w:val="26"/>
             <w:szCs w:val="26"/>
           </w:rPr>
           <w:t>Schedule a repeating event in Python 3 - Stack Overflow</w:t>
@@ -4428,7 +4550,6 @@
       <w:r>
         <w:rPr>
           <w:rFonts w:asciiTheme="majorHAnsi" w:hAnsiTheme="majorHAnsi" w:cstheme="majorHAnsi"/>
-          <w:sz w:val="26"/>
           <w:szCs w:val="26"/>
         </w:rPr>
         <w:t xml:space="preserve"> </w:t>
@@ -4445,24 +4566,21 @@
         <w:jc w:val="both"/>
         <w:rPr>
           <w:rFonts w:asciiTheme="majorHAnsi" w:hAnsiTheme="majorHAnsi" w:cstheme="majorHAnsi"/>
-          <w:sz w:val="26"/>
           <w:szCs w:val="26"/>
         </w:rPr>
       </w:pPr>
       <w:r>
         <w:rPr>
           <w:rFonts w:asciiTheme="majorHAnsi" w:hAnsiTheme="majorHAnsi" w:cstheme="majorHAnsi"/>
-          <w:sz w:val="26"/>
           <w:szCs w:val="26"/>
         </w:rPr>
         <w:t xml:space="preserve">SSL Socket: </w:t>
       </w:r>
-      <w:hyperlink r:id="rId17" w:anchor="ssl-sockets" w:history="1">
+      <w:hyperlink r:id="rId19" w:anchor="ssl-sockets" w:history="1">
         <w:r>
           <w:rPr>
             <w:rStyle w:val="Hyperlink"/>
             <w:rFonts w:asciiTheme="majorHAnsi" w:hAnsiTheme="majorHAnsi" w:cstheme="majorHAnsi"/>
-            <w:sz w:val="26"/>
             <w:szCs w:val="26"/>
           </w:rPr>
           <w:t>ssl — TLS/SSL wrapper for socket objects — Python 3.10.1 documentation</w:t>
@@ -4480,14 +4598,12 @@
         <w:jc w:val="both"/>
         <w:rPr>
           <w:rFonts w:asciiTheme="majorHAnsi" w:hAnsiTheme="majorHAnsi" w:cstheme="majorHAnsi"/>
-          <w:sz w:val="26"/>
           <w:szCs w:val="26"/>
         </w:rPr>
       </w:pPr>
       <w:r>
         <w:rPr>
           <w:rFonts w:asciiTheme="majorHAnsi" w:hAnsiTheme="majorHAnsi" w:cstheme="majorHAnsi"/>
-          <w:sz w:val="26"/>
           <w:szCs w:val="26"/>
         </w:rPr>
         <w:t xml:space="preserve">GUI: </w:t>
@@ -4505,7 +4621,6 @@
           <w:rStyle w:val="Hyperlink"/>
           <w:rFonts w:asciiTheme="majorHAnsi" w:hAnsiTheme="majorHAnsi" w:cstheme="majorHAnsi"/>
           <w:color w:val="auto"/>
-          <w:sz w:val="26"/>
           <w:szCs w:val="26"/>
           <w:u w:val="none"/>
         </w:rPr>
@@ -4513,17 +4628,15 @@
       <w:r>
         <w:rPr>
           <w:rFonts w:asciiTheme="majorHAnsi" w:hAnsiTheme="majorHAnsi" w:cstheme="majorHAnsi"/>
-          <w:sz w:val="26"/>
           <w:szCs w:val="26"/>
         </w:rPr>
         <w:t xml:space="preserve">PyQt5 Tutorial:  </w:t>
       </w:r>
-      <w:hyperlink r:id="rId18" w:history="1">
+      <w:hyperlink r:id="rId20" w:history="1">
         <w:r>
           <w:rPr>
             <w:rStyle w:val="Hyperlink"/>
             <w:rFonts w:asciiTheme="majorHAnsi" w:hAnsiTheme="majorHAnsi" w:cstheme="majorHAnsi"/>
-            <w:sz w:val="26"/>
             <w:szCs w:val="26"/>
           </w:rPr>
           <w:t>https://www.tutorialspoint.com/pyqt5/index.htm</w:t>
@@ -4541,7 +4654,6 @@
           <w:rStyle w:val="Hyperlink"/>
           <w:rFonts w:asciiTheme="majorHAnsi" w:hAnsiTheme="majorHAnsi" w:cstheme="majorHAnsi"/>
           <w:color w:val="auto"/>
-          <w:sz w:val="26"/>
           <w:szCs w:val="26"/>
           <w:u w:val="none"/>
         </w:rPr>
@@ -4549,17 +4661,15 @@
       <w:r>
         <w:rPr>
           <w:rFonts w:asciiTheme="majorHAnsi" w:hAnsiTheme="majorHAnsi" w:cstheme="majorHAnsi"/>
-          <w:sz w:val="26"/>
           <w:szCs w:val="26"/>
         </w:rPr>
         <w:t xml:space="preserve">How to use threading in PyQt5: </w:t>
       </w:r>
-      <w:hyperlink r:id="rId19" w:history="1">
+      <w:hyperlink r:id="rId21" w:history="1">
         <w:r>
           <w:rPr>
             <w:rStyle w:val="Hyperlink"/>
             <w:rFonts w:asciiTheme="majorHAnsi" w:hAnsiTheme="majorHAnsi" w:cstheme="majorHAnsi"/>
-            <w:sz w:val="26"/>
             <w:szCs w:val="26"/>
           </w:rPr>
           <w:t>https://www.geeksforgeeks.org/how-to-use-threading-in-pyqt5/</w:t>
@@ -4575,24 +4685,21 @@
         </w:numPr>
         <w:rPr>
           <w:rFonts w:asciiTheme="majorHAnsi" w:hAnsiTheme="majorHAnsi" w:cstheme="majorHAnsi"/>
-          <w:sz w:val="26"/>
           <w:szCs w:val="26"/>
         </w:rPr>
       </w:pPr>
       <w:r>
         <w:rPr>
           <w:rFonts w:asciiTheme="majorHAnsi" w:hAnsiTheme="majorHAnsi" w:cstheme="majorHAnsi"/>
-          <w:sz w:val="26"/>
           <w:szCs w:val="26"/>
         </w:rPr>
         <w:t xml:space="preserve">Getting started with PyQt, </w:t>
       </w:r>
-      <w:hyperlink r:id="rId20" w:history="1">
+      <w:hyperlink r:id="rId22" w:history="1">
         <w:r>
           <w:rPr>
             <w:rStyle w:val="Hyperlink"/>
             <w:rFonts w:asciiTheme="majorHAnsi" w:hAnsiTheme="majorHAnsi" w:cstheme="majorHAnsi"/>
-            <w:sz w:val="26"/>
             <w:szCs w:val="26"/>
           </w:rPr>
           <w:t>https://wiki.python.org/moin/PyQt/Tutorials</w:t>
@@ -4604,7 +4711,6 @@
         <w:ind w:left="431"/>
         <w:rPr>
           <w:rFonts w:asciiTheme="majorHAnsi" w:hAnsiTheme="majorHAnsi" w:cstheme="majorHAnsi"/>
-          <w:sz w:val="26"/>
           <w:szCs w:val="26"/>
         </w:rPr>
       </w:pPr>
@@ -4735,6 +4841,95 @@
     </w:lvl>
   </w:abstractNum>
   <w:abstractNum w:abstractNumId="1" w15:restartNumberingAfterBreak="0">
+    <w:nsid w:val="0A6045A2"/>
+    <w:multiLevelType w:val="hybridMultilevel"/>
+    <w:tmpl w:val="3F0AF368"/>
+    <w:lvl w:ilvl="0" w:tplc="042A000F">
+      <w:start w:val="1"/>
+      <w:numFmt w:val="decimal"/>
+      <w:lvlText w:val="%1."/>
+      <w:lvlJc w:val="left"/>
+      <w:pPr>
+        <w:ind w:left="720" w:hanging="360"/>
+      </w:pPr>
+      <w:rPr>
+        <w:rFonts w:hint="default"/>
+      </w:rPr>
+    </w:lvl>
+    <w:lvl w:ilvl="1" w:tplc="042A0019" w:tentative="1">
+      <w:start w:val="1"/>
+      <w:numFmt w:val="lowerLetter"/>
+      <w:lvlText w:val="%2."/>
+      <w:lvlJc w:val="left"/>
+      <w:pPr>
+        <w:ind w:left="1440" w:hanging="360"/>
+      </w:pPr>
+    </w:lvl>
+    <w:lvl w:ilvl="2" w:tplc="042A001B" w:tentative="1">
+      <w:start w:val="1"/>
+      <w:numFmt w:val="lowerRoman"/>
+      <w:lvlText w:val="%3."/>
+      <w:lvlJc w:val="right"/>
+      <w:pPr>
+        <w:ind w:left="2160" w:hanging="180"/>
+      </w:pPr>
+    </w:lvl>
+    <w:lvl w:ilvl="3" w:tplc="042A000F" w:tentative="1">
+      <w:start w:val="1"/>
+      <w:numFmt w:val="decimal"/>
+      <w:lvlText w:val="%4."/>
+      <w:lvlJc w:val="left"/>
+      <w:pPr>
+        <w:ind w:left="2880" w:hanging="360"/>
+      </w:pPr>
+    </w:lvl>
+    <w:lvl w:ilvl="4" w:tplc="042A0019" w:tentative="1">
+      <w:start w:val="1"/>
+      <w:numFmt w:val="lowerLetter"/>
+      <w:lvlText w:val="%5."/>
+      <w:lvlJc w:val="left"/>
+      <w:pPr>
+        <w:ind w:left="3600" w:hanging="360"/>
+      </w:pPr>
+    </w:lvl>
+    <w:lvl w:ilvl="5" w:tplc="042A001B" w:tentative="1">
+      <w:start w:val="1"/>
+      <w:numFmt w:val="lowerRoman"/>
+      <w:lvlText w:val="%6."/>
+      <w:lvlJc w:val="right"/>
+      <w:pPr>
+        <w:ind w:left="4320" w:hanging="180"/>
+      </w:pPr>
+    </w:lvl>
+    <w:lvl w:ilvl="6" w:tplc="042A000F" w:tentative="1">
+      <w:start w:val="1"/>
+      <w:numFmt w:val="decimal"/>
+      <w:lvlText w:val="%7."/>
+      <w:lvlJc w:val="left"/>
+      <w:pPr>
+        <w:ind w:left="5040" w:hanging="360"/>
+      </w:pPr>
+    </w:lvl>
+    <w:lvl w:ilvl="7" w:tplc="042A0019" w:tentative="1">
+      <w:start w:val="1"/>
+      <w:numFmt w:val="lowerLetter"/>
+      <w:lvlText w:val="%8."/>
+      <w:lvlJc w:val="left"/>
+      <w:pPr>
+        <w:ind w:left="5760" w:hanging="360"/>
+      </w:pPr>
+    </w:lvl>
+    <w:lvl w:ilvl="8" w:tplc="042A001B" w:tentative="1">
+      <w:start w:val="1"/>
+      <w:numFmt w:val="lowerRoman"/>
+      <w:lvlText w:val="%9."/>
+      <w:lvlJc w:val="right"/>
+      <w:pPr>
+        <w:ind w:left="6480" w:hanging="180"/>
+      </w:pPr>
+    </w:lvl>
+  </w:abstractNum>
+  <w:abstractNum w:abstractNumId="2" w15:restartNumberingAfterBreak="0">
     <w:nsid w:val="0D773BEB"/>
     <w:multiLevelType w:val="multilevel"/>
     <w:tmpl w:val="23AE3FB2"/>
@@ -4847,7 +5042,7 @@
       </w:rPr>
     </w:lvl>
   </w:abstractNum>
-  <w:abstractNum w:abstractNumId="2" w15:restartNumberingAfterBreak="0">
+  <w:abstractNum w:abstractNumId="3" w15:restartNumberingAfterBreak="0">
     <w:nsid w:val="13321DFD"/>
     <w:multiLevelType w:val="multilevel"/>
     <w:tmpl w:val="7292D79E"/>
@@ -4996,7 +5191,7 @@
       </w:rPr>
     </w:lvl>
   </w:abstractNum>
-  <w:abstractNum w:abstractNumId="3" w15:restartNumberingAfterBreak="0">
+  <w:abstractNum w:abstractNumId="4" w15:restartNumberingAfterBreak="0">
     <w:nsid w:val="1BF70368"/>
     <w:multiLevelType w:val="multilevel"/>
     <w:tmpl w:val="99CA4BF0"/>
@@ -5145,7 +5340,7 @@
       </w:rPr>
     </w:lvl>
   </w:abstractNum>
-  <w:abstractNum w:abstractNumId="4" w15:restartNumberingAfterBreak="0">
+  <w:abstractNum w:abstractNumId="5" w15:restartNumberingAfterBreak="0">
     <w:nsid w:val="27552CF4"/>
     <w:multiLevelType w:val="multilevel"/>
     <w:tmpl w:val="6EBA63E6"/>
@@ -5259,7 +5454,7 @@
       </w:pPr>
     </w:lvl>
   </w:abstractNum>
-  <w:abstractNum w:abstractNumId="5" w15:restartNumberingAfterBreak="0">
+  <w:abstractNum w:abstractNumId="6" w15:restartNumberingAfterBreak="0">
     <w:nsid w:val="30492652"/>
     <w:multiLevelType w:val="multilevel"/>
     <w:tmpl w:val="972E2C04"/>
@@ -5408,7 +5603,7 @@
       </w:rPr>
     </w:lvl>
   </w:abstractNum>
-  <w:abstractNum w:abstractNumId="6" w15:restartNumberingAfterBreak="0">
+  <w:abstractNum w:abstractNumId="7" w15:restartNumberingAfterBreak="0">
     <w:nsid w:val="34F5670E"/>
     <w:multiLevelType w:val="multilevel"/>
     <w:tmpl w:val="80D4B326"/>
@@ -5557,7 +5752,7 @@
       </w:rPr>
     </w:lvl>
   </w:abstractNum>
-  <w:abstractNum w:abstractNumId="7" w15:restartNumberingAfterBreak="0">
+  <w:abstractNum w:abstractNumId="8" w15:restartNumberingAfterBreak="0">
     <w:nsid w:val="4A933DB6"/>
     <w:multiLevelType w:val="multilevel"/>
     <w:tmpl w:val="41D87A6E"/>
@@ -5706,7 +5901,7 @@
       </w:rPr>
     </w:lvl>
   </w:abstractNum>
-  <w:abstractNum w:abstractNumId="8" w15:restartNumberingAfterBreak="0">
+  <w:abstractNum w:abstractNumId="9" w15:restartNumberingAfterBreak="0">
     <w:nsid w:val="5E0B2958"/>
     <w:multiLevelType w:val="multilevel"/>
     <w:tmpl w:val="C354DFF8"/>
@@ -5855,7 +6050,7 @@
       </w:rPr>
     </w:lvl>
   </w:abstractNum>
-  <w:abstractNum w:abstractNumId="9" w15:restartNumberingAfterBreak="0">
+  <w:abstractNum w:abstractNumId="10" w15:restartNumberingAfterBreak="0">
     <w:nsid w:val="5FD821A9"/>
     <w:multiLevelType w:val="multilevel"/>
     <w:tmpl w:val="376A6DFA"/>
@@ -6004,7 +6199,7 @@
       </w:rPr>
     </w:lvl>
   </w:abstractNum>
-  <w:abstractNum w:abstractNumId="10" w15:restartNumberingAfterBreak="0">
+  <w:abstractNum w:abstractNumId="11" w15:restartNumberingAfterBreak="0">
     <w:nsid w:val="61CD441B"/>
     <w:multiLevelType w:val="multilevel"/>
     <w:tmpl w:val="2FA07248"/>
@@ -6120,7 +6315,7 @@
       </w:rPr>
     </w:lvl>
   </w:abstractNum>
-  <w:abstractNum w:abstractNumId="11" w15:restartNumberingAfterBreak="0">
+  <w:abstractNum w:abstractNumId="12" w15:restartNumberingAfterBreak="0">
     <w:nsid w:val="77B76AB4"/>
     <w:multiLevelType w:val="multilevel"/>
     <w:tmpl w:val="65F2713C"/>
@@ -6234,7 +6429,7 @@
       </w:rPr>
     </w:lvl>
   </w:abstractNum>
-  <w:abstractNum w:abstractNumId="12" w15:restartNumberingAfterBreak="0">
+  <w:abstractNum w:abstractNumId="13" w15:restartNumberingAfterBreak="0">
     <w:nsid w:val="7D4108AA"/>
     <w:multiLevelType w:val="multilevel"/>
     <w:tmpl w:val="6A52626E"/>
@@ -6281,7 +6476,7 @@
         <w:sz w:val="20"/>
       </w:rPr>
     </w:lvl>
-    <w:lvl w:ilvl="3" w:tentative="1">
+    <w:lvl w:ilvl="3">
       <w:start w:val="1"/>
       <w:numFmt w:val="bullet"/>
       <w:lvlText w:val=""/>
@@ -6379,55 +6574,58 @@
     </w:lvl>
   </w:abstractNum>
   <w:num w:numId="1">
-    <w:abstractNumId w:val="1"/>
+    <w:abstractNumId w:val="2"/>
   </w:num>
   <w:num w:numId="2">
-    <w:abstractNumId w:val="1"/>
+    <w:abstractNumId w:val="2"/>
   </w:num>
   <w:num w:numId="3">
-    <w:abstractNumId w:val="1"/>
+    <w:abstractNumId w:val="2"/>
   </w:num>
   <w:num w:numId="4">
     <w:abstractNumId w:val="0"/>
   </w:num>
   <w:num w:numId="5">
+    <w:abstractNumId w:val="11"/>
+  </w:num>
+  <w:num w:numId="6">
+    <w:abstractNumId w:val="11"/>
+  </w:num>
+  <w:num w:numId="7">
+    <w:abstractNumId w:val="12"/>
+  </w:num>
+  <w:num w:numId="8">
+    <w:abstractNumId w:val="11"/>
+  </w:num>
+  <w:num w:numId="9">
+    <w:abstractNumId w:val="5"/>
+  </w:num>
+  <w:num w:numId="10">
+    <w:abstractNumId w:val="9"/>
+  </w:num>
+  <w:num w:numId="11">
     <w:abstractNumId w:val="10"/>
   </w:num>
-  <w:num w:numId="6">
-    <w:abstractNumId w:val="10"/>
+  <w:num w:numId="12">
+    <w:abstractNumId w:val="8"/>
   </w:num>
-  <w:num w:numId="7">
-    <w:abstractNumId w:val="11"/>
-  </w:num>
-  <w:num w:numId="8">
-    <w:abstractNumId w:val="10"/>
-  </w:num>
-  <w:num w:numId="9">
+  <w:num w:numId="13">
     <w:abstractNumId w:val="4"/>
   </w:num>
-  <w:num w:numId="10">
-    <w:abstractNumId w:val="8"/>
-  </w:num>
-  <w:num w:numId="11">
-    <w:abstractNumId w:val="9"/>
-  </w:num>
-  <w:num w:numId="12">
+  <w:num w:numId="14">
     <w:abstractNumId w:val="7"/>
   </w:num>
-  <w:num w:numId="13">
+  <w:num w:numId="15">
     <w:abstractNumId w:val="3"/>
   </w:num>
-  <w:num w:numId="14">
+  <w:num w:numId="16">
     <w:abstractNumId w:val="6"/>
   </w:num>
-  <w:num w:numId="15">
-    <w:abstractNumId w:val="2"/>
+  <w:num w:numId="17">
+    <w:abstractNumId w:val="13"/>
   </w:num>
-  <w:num w:numId="16">
-    <w:abstractNumId w:val="5"/>
-  </w:num>
-  <w:num w:numId="17">
-    <w:abstractNumId w:val="12"/>
+  <w:num w:numId="18">
+    <w:abstractNumId w:val="1"/>
   </w:num>
 </w:numbering>
 </file>
@@ -6437,8 +6635,8 @@
   <w:docDefaults>
     <w:rPrDefault>
       <w:rPr>
-        <w:rFonts w:asciiTheme="minorHAnsi" w:eastAsiaTheme="minorEastAsia" w:hAnsiTheme="minorHAnsi" w:cstheme="minorBidi"/>
-        <w:sz w:val="22"/>
+        <w:rFonts w:ascii="Times New Roman" w:eastAsiaTheme="minorEastAsia" w:hAnsi="Times New Roman" w:cstheme="minorBidi"/>
+        <w:sz w:val="26"/>
         <w:szCs w:val="22"/>
         <w:lang w:val="vi-VN" w:eastAsia="ja-JP" w:bidi="ar-SA"/>
       </w:rPr>
@@ -6831,10 +7029,6 @@
     <w:name w:val="Normal"/>
     <w:qFormat/>
     <w:rsid w:val="00D60D17"/>
-    <w:rPr>
-      <w:rFonts w:eastAsiaTheme="minorHAnsi"/>
-      <w:lang w:val="en-US" w:eastAsia="en-US"/>
-    </w:rPr>
   </w:style>
   <w:style w:type="paragraph" w:styleId="Heading1">
     <w:name w:val="heading 1"/>
@@ -6858,7 +7052,6 @@
       <w:b/>
       <w:sz w:val="32"/>
       <w:szCs w:val="32"/>
-      <w:lang w:val="vi-VN"/>
     </w:rPr>
   </w:style>
   <w:style w:type="paragraph" w:styleId="Heading2">
@@ -6886,7 +7079,6 @@
       <w:b/>
       <w:sz w:val="28"/>
       <w:szCs w:val="26"/>
-      <w:lang w:val="vi-VN"/>
     </w:rPr>
   </w:style>
   <w:style w:type="paragraph" w:styleId="Heading3">
@@ -6912,7 +7104,6 @@
       <w:i/>
       <w:color w:val="000000" w:themeColor="text1"/>
       <w:sz w:val="28"/>
-      <w:lang w:eastAsia="ja-JP"/>
     </w:rPr>
   </w:style>
   <w:style w:type="paragraph" w:styleId="Heading4">
@@ -6942,7 +7133,6 @@
       <w:iCs/>
       <w:color w:val="000000" w:themeColor="text1"/>
       <w:sz w:val="28"/>
-      <w:lang w:val="vi-VN" w:eastAsia="ja-JP"/>
     </w:rPr>
   </w:style>
   <w:style w:type="character" w:default="1" w:styleId="DefaultParagraphFont">
@@ -7035,7 +7225,6 @@
       <w:kern w:val="28"/>
       <w:sz w:val="32"/>
       <w:szCs w:val="56"/>
-      <w:lang w:val="vi-VN" w:eastAsia="ja-JP"/>
     </w:rPr>
   </w:style>
   <w:style w:type="character" w:customStyle="1" w:styleId="TitleChar">
@@ -7072,7 +7261,6 @@
     <w:rPr>
       <w:b/>
       <w:sz w:val="28"/>
-      <w:lang w:val="vi-VN" w:eastAsia="ja-JP"/>
     </w:rPr>
   </w:style>
   <w:style w:type="character" w:customStyle="1" w:styleId="SubtitleChar">
@@ -7165,10 +7353,9 @@
       <w:spacing w:before="100" w:beforeAutospacing="1" w:after="100" w:afterAutospacing="1" w:line="240" w:lineRule="auto"/>
     </w:pPr>
     <w:rPr>
-      <w:rFonts w:ascii="Times New Roman" w:eastAsia="Times New Roman" w:hAnsi="Times New Roman" w:cs="Times New Roman"/>
+      <w:rFonts w:eastAsia="Times New Roman" w:cs="Times New Roman"/>
       <w:sz w:val="24"/>
       <w:szCs w:val="24"/>
-      <w:lang w:val="vi-VN" w:eastAsia="ja-JP"/>
     </w:rPr>
   </w:style>
   <w:style w:type="character" w:styleId="Hyperlink">

</xml_diff>